<commit_message>
Regra de Negocios e Melhorias
</commit_message>
<xml_diff>
--- a/ByteBank/Regra_Negocio.docx
+++ b/ByteBank/Regra_Negocio.docx
@@ -14,8 +14,558 @@
           <w:b/>
           <w:bCs/>
         </w:rPr>
-        <w:t>CLASSE CONTA CORRENTE</w:t>
-      </w:r>
+        <w:t>CONTA</w:t>
+      </w:r>
+    </w:p>
+    <w:p>
+      <w:r>
+        <w:t>Tipos de Conta: Conta Corrente, Poupança e Salário</w:t>
+      </w:r>
+    </w:p>
+    <w:p>
+      <w:r>
+        <w:t>Saldo inicial: R$ 100,0</w:t>
+      </w:r>
+      <w:r>
+        <w:t xml:space="preserve">- </w:t>
+      </w:r>
+      <w:r>
+        <w:rPr>
+          <w:highlight w:val="green"/>
+        </w:rPr>
+        <w:t>OK</w:t>
+      </w:r>
+    </w:p>
+    <w:p>
+      <w:r>
+        <w:t>Total de Contas Criadas: Informar por tipo de conta o total de contas criadas.</w:t>
+      </w:r>
+      <w:r>
+        <w:br/>
+      </w:r>
+      <w:r>
+        <w:rPr>
+          <w:highlight w:val="yellow"/>
+        </w:rPr>
+        <w:t>Em Andamento</w:t>
+      </w:r>
+      <w:r>
+        <w:t xml:space="preserve">. Dificuldade em acessar a classe principal e colocar um contador dentro do construtor. </w:t>
+      </w:r>
+    </w:p>
+    <w:p>
+      <w:pPr>
+        <w:rPr>
+          <w:b/>
+          <w:bCs/>
+        </w:rPr>
+      </w:pPr>
+      <w:r>
+        <w:rPr>
+          <w:b/>
+          <w:bCs/>
+        </w:rPr>
+        <w:t>Campos:</w:t>
+      </w:r>
+    </w:p>
+    <w:p>
+      <w:pPr>
+        <w:pStyle w:val="ListParagraph"/>
+        <w:numPr>
+          <w:ilvl w:val="1"/>
+          <w:numId w:val="14"/>
+        </w:numPr>
+      </w:pPr>
+      <w:r>
+        <w:t>T</w:t>
+      </w:r>
+      <w:r>
+        <w:t>itular</w:t>
+      </w:r>
+      <w:r>
+        <w:t>: obrigatório</w:t>
+      </w:r>
+      <w:r>
+        <w:t xml:space="preserve">- </w:t>
+      </w:r>
+      <w:r>
+        <w:rPr>
+          <w:highlight w:val="green"/>
+        </w:rPr>
+        <w:t>OK</w:t>
+      </w:r>
+    </w:p>
+    <w:p>
+      <w:pPr>
+        <w:pStyle w:val="ListParagraph"/>
+        <w:numPr>
+          <w:ilvl w:val="1"/>
+          <w:numId w:val="14"/>
+        </w:numPr>
+      </w:pPr>
+      <w:proofErr w:type="gramStart"/>
+      <w:r>
+        <w:t>A</w:t>
+      </w:r>
+      <w:r>
+        <w:t>gencia</w:t>
+      </w:r>
+      <w:proofErr w:type="gramEnd"/>
+      <w:r>
+        <w:t>: obrigatório</w:t>
+      </w:r>
+      <w:r>
+        <w:t xml:space="preserve">- </w:t>
+      </w:r>
+      <w:r>
+        <w:rPr>
+          <w:highlight w:val="green"/>
+        </w:rPr>
+        <w:t>OK</w:t>
+      </w:r>
+    </w:p>
+    <w:p>
+      <w:pPr>
+        <w:pStyle w:val="ListParagraph"/>
+        <w:numPr>
+          <w:ilvl w:val="1"/>
+          <w:numId w:val="14"/>
+        </w:numPr>
+      </w:pPr>
+      <w:r>
+        <w:t>N</w:t>
+      </w:r>
+      <w:r>
+        <w:t>úmero da conta</w:t>
+      </w:r>
+      <w:r>
+        <w:t>:</w:t>
+      </w:r>
+      <w:r>
+        <w:t xml:space="preserve"> obrigatórios</w:t>
+      </w:r>
+      <w:r>
+        <w:t xml:space="preserve">- </w:t>
+      </w:r>
+      <w:r>
+        <w:rPr>
+          <w:highlight w:val="green"/>
+        </w:rPr>
+        <w:t>OK</w:t>
+      </w:r>
+    </w:p>
+    <w:p>
+      <w:pPr>
+        <w:rPr>
+          <w:b/>
+          <w:bCs/>
+        </w:rPr>
+      </w:pPr>
+      <w:r>
+        <w:rPr>
+          <w:b/>
+          <w:bCs/>
+        </w:rPr>
+        <w:t xml:space="preserve">Funções e Restrições </w:t>
+      </w:r>
+    </w:p>
+    <w:p>
+      <w:pPr>
+        <w:pStyle w:val="ListParagraph"/>
+        <w:numPr>
+          <w:ilvl w:val="0"/>
+          <w:numId w:val="16"/>
+        </w:numPr>
+        <w:rPr>
+          <w:b/>
+          <w:bCs/>
+        </w:rPr>
+      </w:pPr>
+      <w:r>
+        <w:rPr>
+          <w:b/>
+          <w:bCs/>
+        </w:rPr>
+        <w:t>Método Depositar</w:t>
+      </w:r>
+    </w:p>
+    <w:p>
+      <w:pPr>
+        <w:pStyle w:val="ListParagraph"/>
+        <w:numPr>
+          <w:ilvl w:val="1"/>
+          <w:numId w:val="16"/>
+        </w:numPr>
+      </w:pPr>
+      <w:r>
+        <w:t>Não pode depositar valores negativos</w:t>
+      </w:r>
+      <w:r>
+        <w:t xml:space="preserve">- </w:t>
+      </w:r>
+      <w:r>
+        <w:rPr>
+          <w:highlight w:val="green"/>
+        </w:rPr>
+        <w:t>OK</w:t>
+      </w:r>
+    </w:p>
+    <w:p>
+      <w:pPr>
+        <w:pStyle w:val="ListParagraph"/>
+        <w:numPr>
+          <w:ilvl w:val="0"/>
+          <w:numId w:val="16"/>
+        </w:numPr>
+        <w:rPr>
+          <w:b/>
+          <w:bCs/>
+        </w:rPr>
+      </w:pPr>
+      <w:r>
+        <w:rPr>
+          <w:b/>
+          <w:bCs/>
+        </w:rPr>
+        <w:t>Método Sacar</w:t>
+      </w:r>
+    </w:p>
+    <w:p>
+      <w:pPr>
+        <w:pStyle w:val="ListParagraph"/>
+        <w:numPr>
+          <w:ilvl w:val="1"/>
+          <w:numId w:val="16"/>
+        </w:numPr>
+      </w:pPr>
+      <w:r>
+        <w:t>Taxa de R$ 0,10</w:t>
+      </w:r>
+      <w:r>
+        <w:t xml:space="preserve"> por saque</w:t>
+      </w:r>
+      <w:r>
+        <w:t xml:space="preserve"> no caso de Conta Corrente </w:t>
+      </w:r>
+      <w:bookmarkStart w:id="0" w:name="_Hlk82786621"/>
+      <w:r>
+        <w:t xml:space="preserve">- </w:t>
+      </w:r>
+      <w:r>
+        <w:rPr>
+          <w:highlight w:val="green"/>
+        </w:rPr>
+        <w:t>OK</w:t>
+      </w:r>
+      <w:bookmarkEnd w:id="0"/>
+    </w:p>
+    <w:p>
+      <w:pPr>
+        <w:pStyle w:val="ListParagraph"/>
+        <w:numPr>
+          <w:ilvl w:val="1"/>
+          <w:numId w:val="16"/>
+        </w:numPr>
+      </w:pPr>
+      <w:r>
+        <w:t>Não pode sacar mais que o valor do saldo</w:t>
+      </w:r>
+      <w:r>
+        <w:t xml:space="preserve">- </w:t>
+      </w:r>
+      <w:r>
+        <w:rPr>
+          <w:highlight w:val="green"/>
+        </w:rPr>
+        <w:t>OK</w:t>
+      </w:r>
+    </w:p>
+    <w:p>
+      <w:pPr>
+        <w:pStyle w:val="ListParagraph"/>
+        <w:numPr>
+          <w:ilvl w:val="1"/>
+          <w:numId w:val="16"/>
+        </w:numPr>
+      </w:pPr>
+      <w:r>
+        <w:t>Não pode sacar valores negativos</w:t>
+      </w:r>
+      <w:r>
+        <w:t xml:space="preserve">- </w:t>
+      </w:r>
+      <w:r>
+        <w:rPr>
+          <w:highlight w:val="green"/>
+        </w:rPr>
+        <w:t>OK</w:t>
+      </w:r>
+    </w:p>
+    <w:p>
+      <w:pPr>
+        <w:pStyle w:val="ListParagraph"/>
+        <w:numPr>
+          <w:ilvl w:val="1"/>
+          <w:numId w:val="14"/>
+        </w:numPr>
+        <w:rPr>
+          <w:b/>
+          <w:bCs/>
+        </w:rPr>
+      </w:pPr>
+      <w:r>
+        <w:rPr>
+          <w:b/>
+          <w:bCs/>
+        </w:rPr>
+        <w:t xml:space="preserve">Método </w:t>
+      </w:r>
+      <w:r>
+        <w:rPr>
+          <w:b/>
+          <w:bCs/>
+        </w:rPr>
+        <w:t>Transferir</w:t>
+      </w:r>
+    </w:p>
+    <w:p>
+      <w:pPr>
+        <w:pStyle w:val="ListParagraph"/>
+        <w:numPr>
+          <w:ilvl w:val="2"/>
+          <w:numId w:val="14"/>
+        </w:numPr>
+      </w:pPr>
+      <w:r>
+        <w:t>Não pode transferir mais que o valor do saldo</w:t>
+      </w:r>
+      <w:r>
+        <w:t xml:space="preserve">- </w:t>
+      </w:r>
+      <w:r>
+        <w:rPr>
+          <w:highlight w:val="green"/>
+        </w:rPr>
+        <w:t>OK</w:t>
+      </w:r>
+    </w:p>
+    <w:p>
+      <w:pPr>
+        <w:pStyle w:val="ListParagraph"/>
+        <w:numPr>
+          <w:ilvl w:val="2"/>
+          <w:numId w:val="14"/>
+        </w:numPr>
+      </w:pPr>
+      <w:r>
+        <w:t>Não pode transferir valores negativos</w:t>
+      </w:r>
+      <w:r>
+        <w:t xml:space="preserve">- </w:t>
+      </w:r>
+      <w:r>
+        <w:rPr>
+          <w:highlight w:val="green"/>
+        </w:rPr>
+        <w:t>OK</w:t>
+      </w:r>
+    </w:p>
+    <w:p>
+      <w:pPr>
+        <w:pStyle w:val="ListParagraph"/>
+        <w:numPr>
+          <w:ilvl w:val="2"/>
+          <w:numId w:val="14"/>
+        </w:numPr>
+        <w:rPr>
+          <w:b/>
+          <w:bCs/>
+        </w:rPr>
+      </w:pPr>
+      <w:r>
+        <w:t xml:space="preserve">Criar parâmetro para permitir ou não transferência entre Conta Corrente e Poupança - </w:t>
+      </w:r>
+      <w:r>
+        <w:rPr>
+          <w:highlight w:val="cyan"/>
+        </w:rPr>
+        <w:t>PEN</w:t>
+      </w:r>
+    </w:p>
+    <w:p>
+      <w:r>
+        <w:t xml:space="preserve">Solução: </w:t>
+      </w:r>
+    </w:p>
+    <w:p>
+      <w:pPr>
+        <w:pStyle w:val="ListParagraph"/>
+        <w:numPr>
+          <w:ilvl w:val="0"/>
+          <w:numId w:val="14"/>
+        </w:numPr>
+      </w:pPr>
+      <w:r>
+        <w:t>Criada uma classe abstrata Conta</w:t>
+      </w:r>
+      <w:r>
+        <w:t xml:space="preserve"> com os métodos abstratos: Sacar, Depositar e </w:t>
+      </w:r>
+      <w:r>
+        <w:t>Transferir</w:t>
+      </w:r>
+    </w:p>
+    <w:p>
+      <w:pPr>
+        <w:pStyle w:val="ListParagraph"/>
+        <w:numPr>
+          <w:ilvl w:val="0"/>
+          <w:numId w:val="14"/>
+        </w:numPr>
+      </w:pPr>
+      <w:r>
+        <w:t xml:space="preserve">Criada classe </w:t>
+      </w:r>
+      <w:proofErr w:type="spellStart"/>
+      <w:r>
+        <w:t>contaCorrente</w:t>
+      </w:r>
+      <w:proofErr w:type="spellEnd"/>
+      <w:r>
+        <w:t xml:space="preserve">, </w:t>
+      </w:r>
+      <w:proofErr w:type="spellStart"/>
+      <w:r>
+        <w:t>contaPoupança</w:t>
+      </w:r>
+      <w:proofErr w:type="spellEnd"/>
+      <w:r>
+        <w:t xml:space="preserve"> e </w:t>
+      </w:r>
+      <w:proofErr w:type="spellStart"/>
+      <w:r>
+        <w:t>contaSalario</w:t>
+      </w:r>
+      <w:proofErr w:type="spellEnd"/>
+      <w:r>
+        <w:t xml:space="preserve"> herdada de Conta</w:t>
+      </w:r>
+    </w:p>
+    <w:p>
+      <w:pPr>
+        <w:pStyle w:val="ListParagraph"/>
+        <w:numPr>
+          <w:ilvl w:val="0"/>
+          <w:numId w:val="14"/>
+        </w:numPr>
+      </w:pPr>
+      <w:r>
+        <w:t xml:space="preserve">O </w:t>
+      </w:r>
+      <w:proofErr w:type="gramStart"/>
+      <w:r>
+        <w:t>método Sacar</w:t>
+      </w:r>
+      <w:proofErr w:type="gramEnd"/>
+      <w:r>
+        <w:t xml:space="preserve"> foi feito com retorno Booleano, para poder ser usado como validação no método Transferir</w:t>
+      </w:r>
+    </w:p>
+    <w:p>
+      <w:pPr>
+        <w:pStyle w:val="ListParagraph"/>
+        <w:numPr>
+          <w:ilvl w:val="0"/>
+          <w:numId w:val="14"/>
+        </w:numPr>
+      </w:pPr>
+      <w:r>
+        <w:t xml:space="preserve">Na classe </w:t>
+      </w:r>
+      <w:proofErr w:type="spellStart"/>
+      <w:r>
+        <w:t>contaCorrente</w:t>
+      </w:r>
+      <w:proofErr w:type="spellEnd"/>
+      <w:r>
+        <w:t xml:space="preserve">, foi criado um método </w:t>
+      </w:r>
+      <w:proofErr w:type="spellStart"/>
+      <w:r>
+        <w:rPr>
+          <w:b/>
+          <w:bCs/>
+        </w:rPr>
+        <w:t>sacarRecursoSemTaxa</w:t>
+      </w:r>
+      <w:proofErr w:type="spellEnd"/>
+      <w:r>
+        <w:rPr>
+          <w:b/>
+          <w:bCs/>
+        </w:rPr>
+        <w:t xml:space="preserve"> </w:t>
+      </w:r>
+      <w:r>
+        <w:t xml:space="preserve">para ser usado no </w:t>
+      </w:r>
+      <w:proofErr w:type="gramStart"/>
+      <w:r>
+        <w:t>método</w:t>
+      </w:r>
+      <w:r>
+        <w:rPr>
+          <w:b/>
+          <w:bCs/>
+        </w:rPr>
+        <w:t xml:space="preserve"> </w:t>
+      </w:r>
+      <w:r>
+        <w:rPr>
+          <w:b/>
+          <w:bCs/>
+        </w:rPr>
+        <w:t>Transferir</w:t>
+      </w:r>
+      <w:proofErr w:type="gramEnd"/>
+      <w:r>
+        <w:t xml:space="preserve"> sem a cobrança automática de Taxa</w:t>
+      </w:r>
+      <w:r>
+        <w:br/>
+      </w:r>
+    </w:p>
+    <w:p>
+      <w:pPr>
+        <w:rPr>
+          <w:b/>
+          <w:bCs/>
+        </w:rPr>
+      </w:pPr>
+    </w:p>
+    <w:p>
+      <w:pPr>
+        <w:rPr>
+          <w:b/>
+          <w:bCs/>
+        </w:rPr>
+      </w:pPr>
+    </w:p>
+    <w:p>
+      <w:pPr>
+        <w:rPr>
+          <w:b/>
+          <w:bCs/>
+        </w:rPr>
+      </w:pPr>
+    </w:p>
+    <w:p>
+      <w:pPr>
+        <w:rPr>
+          <w:b/>
+          <w:bCs/>
+        </w:rPr>
+      </w:pPr>
     </w:p>
     <w:p>
       <w:pPr>
@@ -33,21 +583,69 @@
       <w:pPr>
         <w:pStyle w:val="ListParagraph"/>
         <w:numPr>
+          <w:ilvl w:val="1"/>
+          <w:numId w:val="5"/>
+        </w:numPr>
+      </w:pPr>
+      <w:r>
+        <w:t xml:space="preserve">Este número só pode ser obtido. Não pode ser </w:t>
+      </w:r>
+      <w:proofErr w:type="spellStart"/>
+      <w:r>
+        <w:t>setado</w:t>
+      </w:r>
+      <w:proofErr w:type="spellEnd"/>
+      <w:r>
+        <w:t>.</w:t>
+      </w:r>
+    </w:p>
+    <w:p>
+      <w:pPr>
+        <w:pStyle w:val="ListParagraph"/>
+        <w:numPr>
           <w:ilvl w:val="0"/>
           <w:numId w:val="5"/>
         </w:numPr>
       </w:pPr>
-      <w:r>
-        <w:t xml:space="preserve">Este número só pode ser obtido. Não pode ser </w:t>
-      </w:r>
+    </w:p>
+    <w:p>
+      <w:pPr>
+        <w:pStyle w:val="ListParagraph"/>
+        <w:numPr>
+          <w:ilvl w:val="1"/>
+          <w:numId w:val="5"/>
+        </w:numPr>
+      </w:pPr>
       <w:proofErr w:type="spellStart"/>
       <w:r>
-        <w:t>setado</w:t>
+        <w:t>Dificuldas</w:t>
       </w:r>
       <w:proofErr w:type="spellEnd"/>
       <w:r>
-        <w:t>.</w:t>
-      </w:r>
+        <w:t xml:space="preserve"> encontrada: Não estou conseguindo acessar a </w:t>
+      </w:r>
+      <w:proofErr w:type="spellStart"/>
+      <w:r>
+        <w:t>classeAbstrata</w:t>
+      </w:r>
+      <w:proofErr w:type="spellEnd"/>
+      <w:r>
+        <w:t xml:space="preserve"> para fazer uma contagem geral. </w:t>
+      </w:r>
+      <w:proofErr w:type="spellStart"/>
+      <w:r>
+        <w:t>So</w:t>
+      </w:r>
+      <w:proofErr w:type="spellEnd"/>
+      <w:r>
+        <w:t xml:space="preserve"> é possível pelo objeto instanciado. </w:t>
+      </w:r>
+    </w:p>
+    <w:p>
+      <w:pPr>
+        <w:pStyle w:val="ListParagraph"/>
+        <w:ind w:left="1440"/>
+      </w:pPr>
     </w:p>
     <w:p>
       <w:pPr>
@@ -58,8 +656,46 @@
         </w:numPr>
       </w:pPr>
       <w:r>
+        <w:lastRenderedPageBreak/>
         <w:t xml:space="preserve">Uma propriedade para calcular a taxa de Operação. </w:t>
       </w:r>
+    </w:p>
+    <w:p>
+      <w:pPr>
+        <w:pStyle w:val="ListParagraph"/>
+        <w:numPr>
+          <w:ilvl w:val="1"/>
+          <w:numId w:val="5"/>
+        </w:numPr>
+      </w:pPr>
+      <w:r>
+        <w:t xml:space="preserve">A regra será: Quanto mais contas criadas, menor a taxa de operação. </w:t>
+      </w:r>
+    </w:p>
+    <w:p>
+      <w:pPr>
+        <w:pStyle w:val="ListParagraph"/>
+        <w:numPr>
+          <w:ilvl w:val="1"/>
+          <w:numId w:val="5"/>
+        </w:numPr>
+      </w:pPr>
+      <w:r>
+        <w:t xml:space="preserve">Este número só pode ser obtido. Não pode ser </w:t>
+      </w:r>
+      <w:proofErr w:type="spellStart"/>
+      <w:r>
+        <w:t>setado</w:t>
+      </w:r>
+      <w:proofErr w:type="spellEnd"/>
+      <w:r>
+        <w:t>.</w:t>
+      </w:r>
+    </w:p>
+    <w:p>
+      <w:pPr>
+        <w:pStyle w:val="ListParagraph"/>
+      </w:pPr>
     </w:p>
     <w:p>
       <w:pPr>
@@ -70,7 +706,24 @@
         </w:numPr>
       </w:pPr>
       <w:r>
-        <w:t xml:space="preserve">A regra será: Quanto mais contas criadas, menor a taxa de operação. </w:t>
+        <w:t xml:space="preserve">Criar as </w:t>
+      </w:r>
+      <w:proofErr w:type="gramStart"/>
+      <w:r>
+        <w:t>propriedades  Agencia</w:t>
+      </w:r>
+      <w:proofErr w:type="gramEnd"/>
+      <w:r>
+        <w:t xml:space="preserve">  e Conta</w:t>
+      </w:r>
+      <w:r>
+        <w:t xml:space="preserve"> - </w:t>
+      </w:r>
+      <w:r>
+        <w:rPr>
+          <w:highlight w:val="green"/>
+        </w:rPr>
+        <w:t>OK</w:t>
       </w:r>
     </w:p>
     <w:p>
@@ -81,17 +734,42 @@
           <w:numId w:val="5"/>
         </w:numPr>
       </w:pPr>
-      <w:r>
-        <w:t xml:space="preserve">Este número só pode ser obtido. Não pode ser </w:t>
+      <w:proofErr w:type="gramStart"/>
+      <w:r>
+        <w:t>Agencia</w:t>
+      </w:r>
+      <w:proofErr w:type="gramEnd"/>
+      <w:r>
+        <w:t xml:space="preserve"> e Conta precisa ser </w:t>
       </w:r>
       <w:proofErr w:type="spellStart"/>
       <w:r>
-        <w:t>setado</w:t>
+        <w:t>read</w:t>
       </w:r>
       <w:proofErr w:type="spellEnd"/>
       <w:r>
-        <w:t>.</w:t>
-      </w:r>
+        <w:t xml:space="preserve"> Only</w:t>
+      </w:r>
+      <w:r>
+        <w:t xml:space="preserve"> </w:t>
+      </w:r>
+    </w:p>
+    <w:p>
+      <w:pPr>
+        <w:pStyle w:val="ListParagraph"/>
+        <w:numPr>
+          <w:ilvl w:val="1"/>
+          <w:numId w:val="5"/>
+        </w:numPr>
+      </w:pPr>
+      <w:r>
+        <w:t xml:space="preserve">Resolvido com variável do tipo </w:t>
+      </w:r>
+      <w:proofErr w:type="spellStart"/>
+      <w:r>
+        <w:t>val</w:t>
+      </w:r>
+      <w:proofErr w:type="spellEnd"/>
     </w:p>
     <w:p>
       <w:pPr>
@@ -100,43 +778,172 @@
           <w:ilvl w:val="0"/>
           <w:numId w:val="5"/>
         </w:numPr>
-      </w:pPr>
-      <w:r>
-        <w:t xml:space="preserve">Criar as </w:t>
-      </w:r>
+        <w:shd w:val="clear" w:color="auto" w:fill="2B2B2B"/>
+        <w:tabs>
+          <w:tab w:val="left" w:pos="916"/>
+          <w:tab w:val="left" w:pos="1832"/>
+          <w:tab w:val="left" w:pos="2748"/>
+          <w:tab w:val="left" w:pos="3664"/>
+          <w:tab w:val="left" w:pos="4580"/>
+          <w:tab w:val="left" w:pos="5496"/>
+          <w:tab w:val="left" w:pos="6412"/>
+          <w:tab w:val="left" w:pos="7328"/>
+          <w:tab w:val="left" w:pos="8244"/>
+          <w:tab w:val="left" w:pos="9160"/>
+          <w:tab w:val="left" w:pos="10076"/>
+          <w:tab w:val="left" w:pos="10992"/>
+          <w:tab w:val="left" w:pos="11908"/>
+          <w:tab w:val="left" w:pos="12824"/>
+          <w:tab w:val="left" w:pos="13740"/>
+          <w:tab w:val="left" w:pos="14656"/>
+        </w:tabs>
+        <w:spacing w:after="0" w:line="240" w:lineRule="auto"/>
+        <w:rPr>
+          <w:rFonts w:ascii="Courier New" w:eastAsia="Times New Roman" w:hAnsi="Courier New" w:cs="Courier New"/>
+          <w:color w:val="A9B7C6"/>
+          <w:sz w:val="20"/>
+          <w:szCs w:val="20"/>
+          <w:lang w:eastAsia="pt-BR"/>
+        </w:rPr>
+      </w:pPr>
+      <w:proofErr w:type="spellStart"/>
+      <w:r>
+        <w:rPr>
+          <w:rFonts w:ascii="Courier New" w:eastAsia="Times New Roman" w:hAnsi="Courier New" w:cs="Courier New"/>
+          <w:color w:val="CC7832"/>
+          <w:sz w:val="20"/>
+          <w:szCs w:val="20"/>
+          <w:lang w:eastAsia="pt-BR"/>
+        </w:rPr>
+        <w:t>val</w:t>
+      </w:r>
+      <w:proofErr w:type="spellEnd"/>
+      <w:r>
+        <w:rPr>
+          <w:rFonts w:ascii="Courier New" w:eastAsia="Times New Roman" w:hAnsi="Courier New" w:cs="Courier New"/>
+          <w:color w:val="CC7832"/>
+          <w:sz w:val="20"/>
+          <w:szCs w:val="20"/>
+          <w:lang w:eastAsia="pt-BR"/>
+        </w:rPr>
+        <w:t xml:space="preserve"> </w:t>
+      </w:r>
+      <w:proofErr w:type="spellStart"/>
+      <w:r>
+        <w:rPr>
+          <w:rFonts w:ascii="Courier New" w:eastAsia="Times New Roman" w:hAnsi="Courier New" w:cs="Courier New"/>
+          <w:color w:val="A9B7C6"/>
+          <w:sz w:val="20"/>
+          <w:szCs w:val="20"/>
+          <w:lang w:eastAsia="pt-BR"/>
+        </w:rPr>
+        <w:t>cc</w:t>
+      </w:r>
+      <w:proofErr w:type="spellEnd"/>
+      <w:r>
+        <w:rPr>
+          <w:rFonts w:ascii="Courier New" w:eastAsia="Times New Roman" w:hAnsi="Courier New" w:cs="Courier New"/>
+          <w:color w:val="A9B7C6"/>
+          <w:sz w:val="20"/>
+          <w:szCs w:val="20"/>
+          <w:lang w:eastAsia="pt-BR"/>
+        </w:rPr>
+        <w:t xml:space="preserve"> = </w:t>
+      </w:r>
+      <w:proofErr w:type="spellStart"/>
       <w:proofErr w:type="gramStart"/>
       <w:r>
-        <w:t>propriedades  Agencia</w:t>
+        <w:rPr>
+          <w:rFonts w:ascii="Courier New" w:eastAsia="Times New Roman" w:hAnsi="Courier New" w:cs="Courier New"/>
+          <w:color w:val="A9B7C6"/>
+          <w:sz w:val="20"/>
+          <w:szCs w:val="20"/>
+          <w:lang w:eastAsia="pt-BR"/>
+        </w:rPr>
+        <w:t>contaCorrente</w:t>
+      </w:r>
+      <w:proofErr w:type="spellEnd"/>
+      <w:r>
+        <w:rPr>
+          <w:rFonts w:ascii="Courier New" w:eastAsia="Times New Roman" w:hAnsi="Courier New" w:cs="Courier New"/>
+          <w:color w:val="A9B7C6"/>
+          <w:sz w:val="20"/>
+          <w:szCs w:val="20"/>
+          <w:lang w:eastAsia="pt-BR"/>
+        </w:rPr>
+        <w:t>(</w:t>
       </w:r>
       <w:proofErr w:type="gramEnd"/>
       <w:r>
-        <w:t xml:space="preserve">  e Conta</w:t>
-      </w:r>
-    </w:p>
-    <w:p>
-      <w:pPr>
-        <w:pStyle w:val="ListParagraph"/>
-        <w:numPr>
-          <w:ilvl w:val="0"/>
-          <w:numId w:val="5"/>
-        </w:numPr>
-      </w:pPr>
-      <w:proofErr w:type="gramStart"/>
-      <w:r>
-        <w:t>Agencia</w:t>
-      </w:r>
-      <w:proofErr w:type="gramEnd"/>
-      <w:r>
-        <w:t xml:space="preserve"> e Conta precisa ser </w:t>
-      </w:r>
-      <w:proofErr w:type="spellStart"/>
-      <w:r>
-        <w:t>read</w:t>
-      </w:r>
-      <w:proofErr w:type="spellEnd"/>
-      <w:r>
-        <w:t xml:space="preserve"> Only.</w:t>
-      </w:r>
+        <w:rPr>
+          <w:rFonts w:ascii="Courier New" w:eastAsia="Times New Roman" w:hAnsi="Courier New" w:cs="Courier New"/>
+          <w:color w:val="6A8759"/>
+          <w:sz w:val="20"/>
+          <w:szCs w:val="20"/>
+          <w:lang w:eastAsia="pt-BR"/>
+        </w:rPr>
+        <w:t>"Conta Corrente"</w:t>
+      </w:r>
+      <w:r>
+        <w:rPr>
+          <w:rFonts w:ascii="Courier New" w:eastAsia="Times New Roman" w:hAnsi="Courier New" w:cs="Courier New"/>
+          <w:color w:val="CC7832"/>
+          <w:sz w:val="20"/>
+          <w:szCs w:val="20"/>
+          <w:lang w:eastAsia="pt-BR"/>
+        </w:rPr>
+        <w:t>,</w:t>
+      </w:r>
+      <w:r>
+        <w:rPr>
+          <w:rFonts w:ascii="Courier New" w:eastAsia="Times New Roman" w:hAnsi="Courier New" w:cs="Courier New"/>
+          <w:color w:val="6897BB"/>
+          <w:sz w:val="20"/>
+          <w:szCs w:val="20"/>
+          <w:lang w:eastAsia="pt-BR"/>
+        </w:rPr>
+        <w:t>1234</w:t>
+      </w:r>
+      <w:r>
+        <w:rPr>
+          <w:rFonts w:ascii="Courier New" w:eastAsia="Times New Roman" w:hAnsi="Courier New" w:cs="Courier New"/>
+          <w:color w:val="CC7832"/>
+          <w:sz w:val="20"/>
+          <w:szCs w:val="20"/>
+          <w:lang w:eastAsia="pt-BR"/>
+        </w:rPr>
+        <w:t>,</w:t>
+      </w:r>
+      <w:r>
+        <w:rPr>
+          <w:rFonts w:ascii="Courier New" w:eastAsia="Times New Roman" w:hAnsi="Courier New" w:cs="Courier New"/>
+          <w:color w:val="6897BB"/>
+          <w:sz w:val="20"/>
+          <w:szCs w:val="20"/>
+          <w:lang w:eastAsia="pt-BR"/>
+        </w:rPr>
+        <w:t>4444</w:t>
+      </w:r>
+      <w:r>
+        <w:rPr>
+          <w:rFonts w:ascii="Courier New" w:eastAsia="Times New Roman" w:hAnsi="Courier New" w:cs="Courier New"/>
+          <w:color w:val="A9B7C6"/>
+          <w:sz w:val="20"/>
+          <w:szCs w:val="20"/>
+          <w:lang w:eastAsia="pt-BR"/>
+        </w:rPr>
+        <w:t>)</w:t>
+      </w:r>
+    </w:p>
+    <w:p>
+      <w:pPr>
+        <w:pStyle w:val="ListParagraph"/>
+      </w:pPr>
+    </w:p>
+    <w:p>
+      <w:pPr>
+        <w:pStyle w:val="ListParagraph"/>
+      </w:pPr>
     </w:p>
     <w:p>
       <w:pPr>
@@ -642,6 +1449,7 @@
     <w:p/>
     <w:p>
       <w:r>
+        <w:lastRenderedPageBreak/>
         <w:br w:type="page"/>
       </w:r>
     </w:p>
@@ -744,26 +1552,7 @@
           <w:szCs w:val="19"/>
         </w:rPr>
         <w:br/>
-      </w:r>
-      <w:proofErr w:type="spellStart"/>
-      <w:r>
-        <w:rPr>
-          <w:rFonts w:ascii="Consolas" w:hAnsi="Consolas" w:cs="Consolas"/>
-          <w:color w:val="000000"/>
-          <w:sz w:val="19"/>
-          <w:szCs w:val="19"/>
-        </w:rPr>
-        <w:t>Construtor</w:t>
-      </w:r>
-      <w:proofErr w:type="spellEnd"/>
-      <w:r>
-        <w:rPr>
-          <w:rFonts w:ascii="Consolas" w:hAnsi="Consolas" w:cs="Consolas"/>
-          <w:color w:val="000000"/>
-          <w:sz w:val="19"/>
-          <w:szCs w:val="19"/>
-        </w:rPr>
-        <w:t xml:space="preserve"> da Classe que utilizará as propriedades Saldo e </w:t>
+        <w:t xml:space="preserve">Construtor da Classe que utilizará as propriedades Saldo e </w:t>
       </w:r>
       <w:proofErr w:type="spellStart"/>
       <w:r>
@@ -3768,7 +4557,7 @@
         <w:rFonts w:ascii="Symbol" w:hAnsi="Symbol" w:hint="default"/>
       </w:rPr>
     </w:lvl>
-    <w:lvl w:ilvl="1" w:tplc="04160003" w:tentative="1">
+    <w:lvl w:ilvl="1" w:tplc="04160003">
       <w:start w:val="1"/>
       <w:numFmt w:val="bullet"/>
       <w:lvlText w:val="o"/>
@@ -4092,6 +4881,232 @@
     </w:lvl>
   </w:abstractNum>
   <w:abstractNum w:abstractNumId="11" w15:restartNumberingAfterBreak="0">
+    <w:nsid w:val="5551575D"/>
+    <w:multiLevelType w:val="hybridMultilevel"/>
+    <w:tmpl w:val="A844B8D2"/>
+    <w:lvl w:ilvl="0" w:tplc="04160003">
+      <w:start w:val="1"/>
+      <w:numFmt w:val="bullet"/>
+      <w:lvlText w:val="o"/>
+      <w:lvlJc w:val="left"/>
+      <w:pPr>
+        <w:ind w:left="1440" w:hanging="360"/>
+      </w:pPr>
+      <w:rPr>
+        <w:rFonts w:ascii="Courier New" w:hAnsi="Courier New" w:cs="Courier New" w:hint="default"/>
+      </w:rPr>
+    </w:lvl>
+    <w:lvl w:ilvl="1" w:tplc="04160003">
+      <w:start w:val="1"/>
+      <w:numFmt w:val="bullet"/>
+      <w:lvlText w:val="o"/>
+      <w:lvlJc w:val="left"/>
+      <w:pPr>
+        <w:ind w:left="2160" w:hanging="360"/>
+      </w:pPr>
+      <w:rPr>
+        <w:rFonts w:ascii="Courier New" w:hAnsi="Courier New" w:cs="Courier New" w:hint="default"/>
+      </w:rPr>
+    </w:lvl>
+    <w:lvl w:ilvl="2" w:tplc="04160005" w:tentative="1">
+      <w:start w:val="1"/>
+      <w:numFmt w:val="bullet"/>
+      <w:lvlText w:val=""/>
+      <w:lvlJc w:val="left"/>
+      <w:pPr>
+        <w:ind w:left="2880" w:hanging="360"/>
+      </w:pPr>
+      <w:rPr>
+        <w:rFonts w:ascii="Wingdings" w:hAnsi="Wingdings" w:hint="default"/>
+      </w:rPr>
+    </w:lvl>
+    <w:lvl w:ilvl="3" w:tplc="04160001" w:tentative="1">
+      <w:start w:val="1"/>
+      <w:numFmt w:val="bullet"/>
+      <w:lvlText w:val=""/>
+      <w:lvlJc w:val="left"/>
+      <w:pPr>
+        <w:ind w:left="3600" w:hanging="360"/>
+      </w:pPr>
+      <w:rPr>
+        <w:rFonts w:ascii="Symbol" w:hAnsi="Symbol" w:hint="default"/>
+      </w:rPr>
+    </w:lvl>
+    <w:lvl w:ilvl="4" w:tplc="04160003" w:tentative="1">
+      <w:start w:val="1"/>
+      <w:numFmt w:val="bullet"/>
+      <w:lvlText w:val="o"/>
+      <w:lvlJc w:val="left"/>
+      <w:pPr>
+        <w:ind w:left="4320" w:hanging="360"/>
+      </w:pPr>
+      <w:rPr>
+        <w:rFonts w:ascii="Courier New" w:hAnsi="Courier New" w:cs="Courier New" w:hint="default"/>
+      </w:rPr>
+    </w:lvl>
+    <w:lvl w:ilvl="5" w:tplc="04160005" w:tentative="1">
+      <w:start w:val="1"/>
+      <w:numFmt w:val="bullet"/>
+      <w:lvlText w:val=""/>
+      <w:lvlJc w:val="left"/>
+      <w:pPr>
+        <w:ind w:left="5040" w:hanging="360"/>
+      </w:pPr>
+      <w:rPr>
+        <w:rFonts w:ascii="Wingdings" w:hAnsi="Wingdings" w:hint="default"/>
+      </w:rPr>
+    </w:lvl>
+    <w:lvl w:ilvl="6" w:tplc="04160001" w:tentative="1">
+      <w:start w:val="1"/>
+      <w:numFmt w:val="bullet"/>
+      <w:lvlText w:val=""/>
+      <w:lvlJc w:val="left"/>
+      <w:pPr>
+        <w:ind w:left="5760" w:hanging="360"/>
+      </w:pPr>
+      <w:rPr>
+        <w:rFonts w:ascii="Symbol" w:hAnsi="Symbol" w:hint="default"/>
+      </w:rPr>
+    </w:lvl>
+    <w:lvl w:ilvl="7" w:tplc="04160003" w:tentative="1">
+      <w:start w:val="1"/>
+      <w:numFmt w:val="bullet"/>
+      <w:lvlText w:val="o"/>
+      <w:lvlJc w:val="left"/>
+      <w:pPr>
+        <w:ind w:left="6480" w:hanging="360"/>
+      </w:pPr>
+      <w:rPr>
+        <w:rFonts w:ascii="Courier New" w:hAnsi="Courier New" w:cs="Courier New" w:hint="default"/>
+      </w:rPr>
+    </w:lvl>
+    <w:lvl w:ilvl="8" w:tplc="04160005" w:tentative="1">
+      <w:start w:val="1"/>
+      <w:numFmt w:val="bullet"/>
+      <w:lvlText w:val=""/>
+      <w:lvlJc w:val="left"/>
+      <w:pPr>
+        <w:ind w:left="7200" w:hanging="360"/>
+      </w:pPr>
+      <w:rPr>
+        <w:rFonts w:ascii="Wingdings" w:hAnsi="Wingdings" w:hint="default"/>
+      </w:rPr>
+    </w:lvl>
+  </w:abstractNum>
+  <w:abstractNum w:abstractNumId="12" w15:restartNumberingAfterBreak="0">
+    <w:nsid w:val="58F025DE"/>
+    <w:multiLevelType w:val="hybridMultilevel"/>
+    <w:tmpl w:val="52AE741E"/>
+    <w:lvl w:ilvl="0" w:tplc="04160001">
+      <w:start w:val="1"/>
+      <w:numFmt w:val="bullet"/>
+      <w:lvlText w:val=""/>
+      <w:lvlJc w:val="left"/>
+      <w:pPr>
+        <w:ind w:left="720" w:hanging="360"/>
+      </w:pPr>
+      <w:rPr>
+        <w:rFonts w:ascii="Symbol" w:hAnsi="Symbol" w:hint="default"/>
+      </w:rPr>
+    </w:lvl>
+    <w:lvl w:ilvl="1" w:tplc="04160003">
+      <w:start w:val="1"/>
+      <w:numFmt w:val="bullet"/>
+      <w:lvlText w:val="o"/>
+      <w:lvlJc w:val="left"/>
+      <w:pPr>
+        <w:ind w:left="1440" w:hanging="360"/>
+      </w:pPr>
+      <w:rPr>
+        <w:rFonts w:ascii="Courier New" w:hAnsi="Courier New" w:cs="Courier New" w:hint="default"/>
+      </w:rPr>
+    </w:lvl>
+    <w:lvl w:ilvl="2" w:tplc="04160005">
+      <w:start w:val="1"/>
+      <w:numFmt w:val="bullet"/>
+      <w:lvlText w:val=""/>
+      <w:lvlJc w:val="left"/>
+      <w:pPr>
+        <w:ind w:left="2160" w:hanging="360"/>
+      </w:pPr>
+      <w:rPr>
+        <w:rFonts w:ascii="Wingdings" w:hAnsi="Wingdings" w:hint="default"/>
+      </w:rPr>
+    </w:lvl>
+    <w:lvl w:ilvl="3" w:tplc="04160001" w:tentative="1">
+      <w:start w:val="1"/>
+      <w:numFmt w:val="bullet"/>
+      <w:lvlText w:val=""/>
+      <w:lvlJc w:val="left"/>
+      <w:pPr>
+        <w:ind w:left="2880" w:hanging="360"/>
+      </w:pPr>
+      <w:rPr>
+        <w:rFonts w:ascii="Symbol" w:hAnsi="Symbol" w:hint="default"/>
+      </w:rPr>
+    </w:lvl>
+    <w:lvl w:ilvl="4" w:tplc="04160003" w:tentative="1">
+      <w:start w:val="1"/>
+      <w:numFmt w:val="bullet"/>
+      <w:lvlText w:val="o"/>
+      <w:lvlJc w:val="left"/>
+      <w:pPr>
+        <w:ind w:left="3600" w:hanging="360"/>
+      </w:pPr>
+      <w:rPr>
+        <w:rFonts w:ascii="Courier New" w:hAnsi="Courier New" w:cs="Courier New" w:hint="default"/>
+      </w:rPr>
+    </w:lvl>
+    <w:lvl w:ilvl="5" w:tplc="04160005" w:tentative="1">
+      <w:start w:val="1"/>
+      <w:numFmt w:val="bullet"/>
+      <w:lvlText w:val=""/>
+      <w:lvlJc w:val="left"/>
+      <w:pPr>
+        <w:ind w:left="4320" w:hanging="360"/>
+      </w:pPr>
+      <w:rPr>
+        <w:rFonts w:ascii="Wingdings" w:hAnsi="Wingdings" w:hint="default"/>
+      </w:rPr>
+    </w:lvl>
+    <w:lvl w:ilvl="6" w:tplc="04160001" w:tentative="1">
+      <w:start w:val="1"/>
+      <w:numFmt w:val="bullet"/>
+      <w:lvlText w:val=""/>
+      <w:lvlJc w:val="left"/>
+      <w:pPr>
+        <w:ind w:left="5040" w:hanging="360"/>
+      </w:pPr>
+      <w:rPr>
+        <w:rFonts w:ascii="Symbol" w:hAnsi="Symbol" w:hint="default"/>
+      </w:rPr>
+    </w:lvl>
+    <w:lvl w:ilvl="7" w:tplc="04160003" w:tentative="1">
+      <w:start w:val="1"/>
+      <w:numFmt w:val="bullet"/>
+      <w:lvlText w:val="o"/>
+      <w:lvlJc w:val="left"/>
+      <w:pPr>
+        <w:ind w:left="5760" w:hanging="360"/>
+      </w:pPr>
+      <w:rPr>
+        <w:rFonts w:ascii="Courier New" w:hAnsi="Courier New" w:cs="Courier New" w:hint="default"/>
+      </w:rPr>
+    </w:lvl>
+    <w:lvl w:ilvl="8" w:tplc="04160005" w:tentative="1">
+      <w:start w:val="1"/>
+      <w:numFmt w:val="bullet"/>
+      <w:lvlText w:val=""/>
+      <w:lvlJc w:val="left"/>
+      <w:pPr>
+        <w:ind w:left="6480" w:hanging="360"/>
+      </w:pPr>
+      <w:rPr>
+        <w:rFonts w:ascii="Wingdings" w:hAnsi="Wingdings" w:hint="default"/>
+      </w:rPr>
+    </w:lvl>
+  </w:abstractNum>
+  <w:abstractNum w:abstractNumId="13" w15:restartNumberingAfterBreak="0">
     <w:nsid w:val="658E53C4"/>
     <w:multiLevelType w:val="hybridMultilevel"/>
     <w:tmpl w:val="81446CEA"/>
@@ -4204,7 +5219,120 @@
       </w:rPr>
     </w:lvl>
   </w:abstractNum>
-  <w:abstractNum w:abstractNumId="12" w15:restartNumberingAfterBreak="0">
+  <w:abstractNum w:abstractNumId="14" w15:restartNumberingAfterBreak="0">
+    <w:nsid w:val="6C8B5761"/>
+    <w:multiLevelType w:val="hybridMultilevel"/>
+    <w:tmpl w:val="BF5013D6"/>
+    <w:lvl w:ilvl="0" w:tplc="04160001">
+      <w:start w:val="1"/>
+      <w:numFmt w:val="bullet"/>
+      <w:lvlText w:val=""/>
+      <w:lvlJc w:val="left"/>
+      <w:pPr>
+        <w:ind w:left="720" w:hanging="360"/>
+      </w:pPr>
+      <w:rPr>
+        <w:rFonts w:ascii="Symbol" w:hAnsi="Symbol" w:hint="default"/>
+      </w:rPr>
+    </w:lvl>
+    <w:lvl w:ilvl="1" w:tplc="04160003" w:tentative="1">
+      <w:start w:val="1"/>
+      <w:numFmt w:val="bullet"/>
+      <w:lvlText w:val="o"/>
+      <w:lvlJc w:val="left"/>
+      <w:pPr>
+        <w:ind w:left="1440" w:hanging="360"/>
+      </w:pPr>
+      <w:rPr>
+        <w:rFonts w:ascii="Courier New" w:hAnsi="Courier New" w:cs="Courier New" w:hint="default"/>
+      </w:rPr>
+    </w:lvl>
+    <w:lvl w:ilvl="2" w:tplc="04160005" w:tentative="1">
+      <w:start w:val="1"/>
+      <w:numFmt w:val="bullet"/>
+      <w:lvlText w:val=""/>
+      <w:lvlJc w:val="left"/>
+      <w:pPr>
+        <w:ind w:left="2160" w:hanging="360"/>
+      </w:pPr>
+      <w:rPr>
+        <w:rFonts w:ascii="Wingdings" w:hAnsi="Wingdings" w:hint="default"/>
+      </w:rPr>
+    </w:lvl>
+    <w:lvl w:ilvl="3" w:tplc="04160001" w:tentative="1">
+      <w:start w:val="1"/>
+      <w:numFmt w:val="bullet"/>
+      <w:lvlText w:val=""/>
+      <w:lvlJc w:val="left"/>
+      <w:pPr>
+        <w:ind w:left="2880" w:hanging="360"/>
+      </w:pPr>
+      <w:rPr>
+        <w:rFonts w:ascii="Symbol" w:hAnsi="Symbol" w:hint="default"/>
+      </w:rPr>
+    </w:lvl>
+    <w:lvl w:ilvl="4" w:tplc="04160003" w:tentative="1">
+      <w:start w:val="1"/>
+      <w:numFmt w:val="bullet"/>
+      <w:lvlText w:val="o"/>
+      <w:lvlJc w:val="left"/>
+      <w:pPr>
+        <w:ind w:left="3600" w:hanging="360"/>
+      </w:pPr>
+      <w:rPr>
+        <w:rFonts w:ascii="Courier New" w:hAnsi="Courier New" w:cs="Courier New" w:hint="default"/>
+      </w:rPr>
+    </w:lvl>
+    <w:lvl w:ilvl="5" w:tplc="04160005" w:tentative="1">
+      <w:start w:val="1"/>
+      <w:numFmt w:val="bullet"/>
+      <w:lvlText w:val=""/>
+      <w:lvlJc w:val="left"/>
+      <w:pPr>
+        <w:ind w:left="4320" w:hanging="360"/>
+      </w:pPr>
+      <w:rPr>
+        <w:rFonts w:ascii="Wingdings" w:hAnsi="Wingdings" w:hint="default"/>
+      </w:rPr>
+    </w:lvl>
+    <w:lvl w:ilvl="6" w:tplc="04160001" w:tentative="1">
+      <w:start w:val="1"/>
+      <w:numFmt w:val="bullet"/>
+      <w:lvlText w:val=""/>
+      <w:lvlJc w:val="left"/>
+      <w:pPr>
+        <w:ind w:left="5040" w:hanging="360"/>
+      </w:pPr>
+      <w:rPr>
+        <w:rFonts w:ascii="Symbol" w:hAnsi="Symbol" w:hint="default"/>
+      </w:rPr>
+    </w:lvl>
+    <w:lvl w:ilvl="7" w:tplc="04160003" w:tentative="1">
+      <w:start w:val="1"/>
+      <w:numFmt w:val="bullet"/>
+      <w:lvlText w:val="o"/>
+      <w:lvlJc w:val="left"/>
+      <w:pPr>
+        <w:ind w:left="5760" w:hanging="360"/>
+      </w:pPr>
+      <w:rPr>
+        <w:rFonts w:ascii="Courier New" w:hAnsi="Courier New" w:cs="Courier New" w:hint="default"/>
+      </w:rPr>
+    </w:lvl>
+    <w:lvl w:ilvl="8" w:tplc="04160005" w:tentative="1">
+      <w:start w:val="1"/>
+      <w:numFmt w:val="bullet"/>
+      <w:lvlText w:val=""/>
+      <w:lvlJc w:val="left"/>
+      <w:pPr>
+        <w:ind w:left="6480" w:hanging="360"/>
+      </w:pPr>
+      <w:rPr>
+        <w:rFonts w:ascii="Wingdings" w:hAnsi="Wingdings" w:hint="default"/>
+      </w:rPr>
+    </w:lvl>
+  </w:abstractNum>
+  <w:abstractNum w:abstractNumId="15" w15:restartNumberingAfterBreak="0">
     <w:nsid w:val="7D1C6BD3"/>
     <w:multiLevelType w:val="hybridMultilevel"/>
     <w:tmpl w:val="79E84BF6"/>
@@ -4321,7 +5449,7 @@
     <w:abstractNumId w:val="0"/>
   </w:num>
   <w:num w:numId="2">
-    <w:abstractNumId w:val="11"/>
+    <w:abstractNumId w:val="13"/>
   </w:num>
   <w:num w:numId="3">
     <w:abstractNumId w:val="3"/>
@@ -4345,7 +5473,7 @@
     <w:abstractNumId w:val="10"/>
   </w:num>
   <w:num w:numId="10">
-    <w:abstractNumId w:val="12"/>
+    <w:abstractNumId w:val="15"/>
   </w:num>
   <w:num w:numId="11">
     <w:abstractNumId w:val="2"/>
@@ -4355,6 +5483,15 @@
   </w:num>
   <w:num w:numId="13">
     <w:abstractNumId w:val="5"/>
+  </w:num>
+  <w:num w:numId="14">
+    <w:abstractNumId w:val="12"/>
+  </w:num>
+  <w:num w:numId="15">
+    <w:abstractNumId w:val="14"/>
+  </w:num>
+  <w:num w:numId="16">
+    <w:abstractNumId w:val="11"/>
   </w:num>
 </w:numbering>
 </file>
@@ -4906,6 +6043,56 @@
       <w:bCs/>
     </w:rPr>
   </w:style>
+  <w:style w:type="paragraph" w:styleId="HTMLPreformatted">
+    <w:name w:val="HTML Preformatted"/>
+    <w:basedOn w:val="Normal"/>
+    <w:link w:val="HTMLPreformattedChar"/>
+    <w:uiPriority w:val="99"/>
+    <w:semiHidden/>
+    <w:unhideWhenUsed/>
+    <w:rsid w:val="0032600F"/>
+    <w:pPr>
+      <w:tabs>
+        <w:tab w:val="left" w:pos="916"/>
+        <w:tab w:val="left" w:pos="1832"/>
+        <w:tab w:val="left" w:pos="2748"/>
+        <w:tab w:val="left" w:pos="3664"/>
+        <w:tab w:val="left" w:pos="4580"/>
+        <w:tab w:val="left" w:pos="5496"/>
+        <w:tab w:val="left" w:pos="6412"/>
+        <w:tab w:val="left" w:pos="7328"/>
+        <w:tab w:val="left" w:pos="8244"/>
+        <w:tab w:val="left" w:pos="9160"/>
+        <w:tab w:val="left" w:pos="10076"/>
+        <w:tab w:val="left" w:pos="10992"/>
+        <w:tab w:val="left" w:pos="11908"/>
+        <w:tab w:val="left" w:pos="12824"/>
+        <w:tab w:val="left" w:pos="13740"/>
+        <w:tab w:val="left" w:pos="14656"/>
+      </w:tabs>
+      <w:spacing w:after="0" w:line="240" w:lineRule="auto"/>
+    </w:pPr>
+    <w:rPr>
+      <w:rFonts w:ascii="Courier New" w:eastAsia="Times New Roman" w:hAnsi="Courier New" w:cs="Courier New"/>
+      <w:sz w:val="20"/>
+      <w:szCs w:val="20"/>
+      <w:lang w:eastAsia="pt-BR"/>
+    </w:rPr>
+  </w:style>
+  <w:style w:type="character" w:customStyle="1" w:styleId="HTMLPreformattedChar">
+    <w:name w:val="HTML Preformatted Char"/>
+    <w:basedOn w:val="DefaultParagraphFont"/>
+    <w:link w:val="HTMLPreformatted"/>
+    <w:uiPriority w:val="99"/>
+    <w:semiHidden/>
+    <w:rsid w:val="0032600F"/>
+    <w:rPr>
+      <w:rFonts w:ascii="Courier New" w:eastAsia="Times New Roman" w:hAnsi="Courier New" w:cs="Courier New"/>
+      <w:sz w:val="20"/>
+      <w:szCs w:val="20"/>
+      <w:lang w:eastAsia="pt-BR"/>
+    </w:rPr>
+  </w:style>
 </w:styles>
 </file>
 

</xml_diff>

<commit_message>
Regra de Neǵocio e Melhorias
</commit_message>
<xml_diff>
--- a/ByteBank/Regra_Negocio.docx
+++ b/ByteBank/Regra_Negocio.docx
@@ -19,15 +19,10 @@
     </w:p>
     <w:p>
       <w:r>
-        <w:t>Tipos de Conta: Conta Corrente, Poupança e Salário</w:t>
-      </w:r>
-    </w:p>
-    <w:p>
-      <w:r>
-        <w:t>Saldo inicial: R$ 100,0</w:t>
-      </w:r>
-      <w:r>
-        <w:t xml:space="preserve">- </w:t>
+        <w:t>Tipos de Conta: Conta Corrente</w:t>
+      </w:r>
+      <w:r>
+        <w:t xml:space="preserve"> </w:t>
       </w:r>
       <w:r>
         <w:rPr>
@@ -35,22 +30,32 @@
         </w:rPr>
         <w:t>OK</w:t>
       </w:r>
-    </w:p>
-    <w:p>
-      <w:r>
-        <w:t>Total de Contas Criadas: Informar por tipo de conta o total de contas criadas.</w:t>
-      </w:r>
-      <w:r>
-        <w:br/>
-      </w:r>
-      <w:r>
-        <w:rPr>
-          <w:highlight w:val="yellow"/>
-        </w:rPr>
-        <w:t>Em Andamento</w:t>
-      </w:r>
-      <w:r>
-        <w:t xml:space="preserve">. Dificuldade em acessar a classe principal e colocar um contador dentro do construtor. </w:t>
+      <w:r>
+        <w:t>, Poupança</w:t>
+      </w:r>
+      <w:r>
+        <w:t xml:space="preserve"> </w:t>
+      </w:r>
+      <w:r>
+        <w:rPr>
+          <w:highlight w:val="green"/>
+        </w:rPr>
+        <w:t>OK</w:t>
+      </w:r>
+      <w:r>
+        <w:t xml:space="preserve"> e Salário</w:t>
+      </w:r>
+      <w:r>
+        <w:rPr>
+          <w:highlight w:val="cyan"/>
+        </w:rPr>
+        <w:t xml:space="preserve"> </w:t>
+      </w:r>
+      <w:r>
+        <w:rPr>
+          <w:highlight w:val="cyan"/>
+        </w:rPr>
+        <w:t>PEN</w:t>
       </w:r>
     </w:p>
     <w:p>
@@ -86,6 +91,14 @@
         <w:t>: obrigatório</w:t>
       </w:r>
       <w:r>
+        <w:t xml:space="preserve"> e </w:t>
+      </w:r>
+      <w:proofErr w:type="spellStart"/>
+      <w:r>
+        <w:t>readonly</w:t>
+      </w:r>
+      <w:proofErr w:type="spellEnd"/>
+      <w:r>
         <w:t xml:space="preserve">- </w:t>
       </w:r>
       <w:r>
@@ -103,25 +116,40 @@
           <w:numId w:val="14"/>
         </w:numPr>
       </w:pPr>
-      <w:proofErr w:type="gramStart"/>
       <w:r>
         <w:t>A</w:t>
       </w:r>
       <w:r>
         <w:t>gencia</w:t>
       </w:r>
-      <w:proofErr w:type="gramEnd"/>
-      <w:r>
-        <w:t>: obrigatório</w:t>
-      </w:r>
-      <w:r>
-        <w:t xml:space="preserve">- </w:t>
-      </w:r>
-      <w:r>
-        <w:rPr>
-          <w:highlight w:val="green"/>
-        </w:rPr>
-        <w:t>OK</w:t>
+      <w:r>
+        <w:t xml:space="preserve">: </w:t>
+      </w:r>
+      <w:r>
+        <w:t>obrigatório</w:t>
+      </w:r>
+      <w:r>
+        <w:t xml:space="preserve"> e </w:t>
+      </w:r>
+      <w:proofErr w:type="spellStart"/>
+      <w:r>
+        <w:t>readonly</w:t>
+      </w:r>
+      <w:proofErr w:type="spellEnd"/>
+      <w:r>
+        <w:t>. Número não pode ser zero</w:t>
+      </w:r>
+      <w:r>
+        <w:rPr>
+          <w:highlight w:val="cyan"/>
+        </w:rPr>
+        <w:t xml:space="preserve"> </w:t>
+      </w:r>
+      <w:r>
+        <w:rPr>
+          <w:highlight w:val="cyan"/>
+        </w:rPr>
+        <w:t>PEN</w:t>
       </w:r>
     </w:p>
     <w:p>
@@ -139,19 +167,254 @@
         <w:t>úmero da conta</w:t>
       </w:r>
       <w:r>
-        <w:t>:</w:t>
-      </w:r>
-      <w:r>
-        <w:t xml:space="preserve"> obrigatórios</w:t>
-      </w:r>
-      <w:r>
-        <w:t xml:space="preserve">- </w:t>
-      </w:r>
-      <w:r>
-        <w:rPr>
-          <w:highlight w:val="green"/>
-        </w:rPr>
-        <w:t>OK</w:t>
+        <w:t xml:space="preserve">: </w:t>
+      </w:r>
+      <w:r>
+        <w:t>obrigatório</w:t>
+      </w:r>
+      <w:r>
+        <w:t xml:space="preserve"> e </w:t>
+      </w:r>
+      <w:proofErr w:type="spellStart"/>
+      <w:r>
+        <w:t>readonly</w:t>
+      </w:r>
+      <w:proofErr w:type="spellEnd"/>
+      <w:r>
+        <w:t>. Número não pode ser zero</w:t>
+      </w:r>
+      <w:r>
+        <w:t xml:space="preserve"> </w:t>
+      </w:r>
+      <w:r>
+        <w:rPr>
+          <w:highlight w:val="cyan"/>
+        </w:rPr>
+        <w:t>PEN</w:t>
+      </w:r>
+    </w:p>
+    <w:p>
+      <w:pPr>
+        <w:rPr>
+          <w:b/>
+          <w:bCs/>
+        </w:rPr>
+      </w:pPr>
+      <w:r>
+        <w:rPr>
+          <w:b/>
+          <w:bCs/>
+        </w:rPr>
+        <w:t>Características:</w:t>
+      </w:r>
+    </w:p>
+    <w:p>
+      <w:pPr>
+        <w:pStyle w:val="ListParagraph"/>
+        <w:numPr>
+          <w:ilvl w:val="0"/>
+          <w:numId w:val="17"/>
+        </w:numPr>
+      </w:pPr>
+      <w:r>
+        <w:t>Saldo inicial</w:t>
+      </w:r>
+      <w:r>
+        <w:t xml:space="preserve"> CC</w:t>
+      </w:r>
+      <w:r>
+        <w:t>: R$ 100,0</w:t>
+      </w:r>
+      <w:r>
+        <w:t xml:space="preserve"> </w:t>
+      </w:r>
+      <w:r>
+        <w:rPr>
+          <w:highlight w:val="cyan"/>
+        </w:rPr>
+        <w:t>PEN</w:t>
+      </w:r>
+    </w:p>
+    <w:p>
+      <w:pPr>
+        <w:pStyle w:val="ListParagraph"/>
+        <w:numPr>
+          <w:ilvl w:val="0"/>
+          <w:numId w:val="17"/>
+        </w:numPr>
+      </w:pPr>
+      <w:r>
+        <w:t>Saldo inicial</w:t>
+      </w:r>
+      <w:r>
+        <w:t xml:space="preserve"> C</w:t>
+      </w:r>
+      <w:r>
+        <w:t>P</w:t>
+      </w:r>
+      <w:r>
+        <w:t>: R$ 0,0</w:t>
+      </w:r>
+      <w:r>
+        <w:t xml:space="preserve"> </w:t>
+      </w:r>
+      <w:r>
+        <w:rPr>
+          <w:highlight w:val="cyan"/>
+        </w:rPr>
+        <w:t>PEN</w:t>
+      </w:r>
+    </w:p>
+    <w:p>
+      <w:pPr>
+        <w:pStyle w:val="ListParagraph"/>
+        <w:numPr>
+          <w:ilvl w:val="0"/>
+          <w:numId w:val="17"/>
+        </w:numPr>
+      </w:pPr>
+      <w:r>
+        <w:t>Saldo inicial</w:t>
+      </w:r>
+      <w:r>
+        <w:t xml:space="preserve"> </w:t>
+      </w:r>
+      <w:r>
+        <w:t>Salário</w:t>
+      </w:r>
+      <w:r>
+        <w:t>: R$ 0,0</w:t>
+      </w:r>
+      <w:r>
+        <w:t xml:space="preserve"> </w:t>
+      </w:r>
+      <w:r>
+        <w:rPr>
+          <w:highlight w:val="cyan"/>
+        </w:rPr>
+        <w:t>PEN</w:t>
+      </w:r>
+      <w:r>
+        <w:t xml:space="preserve"> </w:t>
+      </w:r>
+    </w:p>
+    <w:p>
+      <w:pPr>
+        <w:pStyle w:val="ListParagraph"/>
+      </w:pPr>
+    </w:p>
+    <w:p>
+      <w:pPr>
+        <w:pStyle w:val="ListParagraph"/>
+        <w:numPr>
+          <w:ilvl w:val="0"/>
+          <w:numId w:val="17"/>
+        </w:numPr>
+      </w:pPr>
+      <w:r>
+        <w:t>Total de Contas Criadas: Informar por tipo de conta o total de contas criadas.</w:t>
+      </w:r>
+      <w:r>
+        <w:t xml:space="preserve"> </w:t>
+      </w:r>
+      <w:r>
+        <w:rPr>
+          <w:highlight w:val="yellow"/>
+        </w:rPr>
+        <w:t>AND</w:t>
+      </w:r>
+      <w:r>
+        <w:t xml:space="preserve"> </w:t>
+      </w:r>
+      <w:r>
+        <w:rPr>
+          <w:highlight w:val="yellow"/>
+        </w:rPr>
+        <w:t>Dificuldade em acessar a classe principal e colocar um contador dentro do construtor</w:t>
+      </w:r>
+      <w:r>
+        <w:t xml:space="preserve">. </w:t>
+      </w:r>
+    </w:p>
+    <w:p>
+      <w:pPr>
+        <w:pStyle w:val="ListParagraph"/>
+        <w:numPr>
+          <w:ilvl w:val="0"/>
+          <w:numId w:val="17"/>
+        </w:numPr>
+      </w:pPr>
+      <w:r>
+        <w:t>Se o cliente tiver uma conta corrente e poupança, não deve ser cobrada a taxa de saque</w:t>
+      </w:r>
+      <w:r>
+        <w:t xml:space="preserve"> </w:t>
+      </w:r>
+      <w:r>
+        <w:rPr>
+          <w:highlight w:val="cyan"/>
+        </w:rPr>
+        <w:t>PEN</w:t>
+      </w:r>
+    </w:p>
+    <w:p>
+      <w:pPr>
+        <w:pStyle w:val="ListParagraph"/>
+        <w:numPr>
+          <w:ilvl w:val="0"/>
+          <w:numId w:val="17"/>
+        </w:numPr>
+      </w:pPr>
+      <w:r>
+        <w:t>Criar uma Cesta de Serviços onde os primeiros 3 saques</w:t>
+      </w:r>
+      <w:r>
+        <w:t xml:space="preserve"> da CC</w:t>
+      </w:r>
+      <w:r>
+        <w:t xml:space="preserve"> serão gratuitos. Demais, cobrar R$0,10. </w:t>
+      </w:r>
+      <w:r>
+        <w:rPr>
+          <w:highlight w:val="cyan"/>
+        </w:rPr>
+        <w:t>PEN</w:t>
+      </w:r>
+    </w:p>
+    <w:p>
+      <w:pPr>
+        <w:pStyle w:val="ListParagraph"/>
+        <w:numPr>
+          <w:ilvl w:val="0"/>
+          <w:numId w:val="17"/>
+        </w:numPr>
+      </w:pPr>
+      <w:r>
+        <w:t xml:space="preserve">Criar um limite de cheque especial para clientes selecionados </w:t>
+      </w:r>
+      <w:r>
+        <w:rPr>
+          <w:highlight w:val="cyan"/>
+        </w:rPr>
+        <w:t>PEN</w:t>
+      </w:r>
+    </w:p>
+    <w:p>
+      <w:pPr>
+        <w:pStyle w:val="ListParagraph"/>
+        <w:numPr>
+          <w:ilvl w:val="0"/>
+          <w:numId w:val="17"/>
+        </w:numPr>
+      </w:pPr>
+      <w:r>
+        <w:t xml:space="preserve">Exibir um extrato com as operações executadas no dia </w:t>
+      </w:r>
+      <w:r>
+        <w:rPr>
+          <w:highlight w:val="cyan"/>
+        </w:rPr>
+        <w:t>PEN</w:t>
       </w:r>
     </w:p>
     <w:p>
@@ -289,7 +552,13 @@
         </w:numPr>
       </w:pPr>
       <w:r>
-        <w:t>Não pode sacar valores negativos</w:t>
+        <w:t xml:space="preserve">Não pode sacar valores </w:t>
+      </w:r>
+      <w:r>
+        <w:t xml:space="preserve">zerados ou </w:t>
+      </w:r>
+      <w:r>
+        <w:t>negativos</w:t>
       </w:r>
       <w:r>
         <w:t xml:space="preserve">- </w:t>
@@ -299,6 +568,24 @@
           <w:highlight w:val="green"/>
         </w:rPr>
         <w:t>OK</w:t>
+      </w:r>
+    </w:p>
+    <w:p>
+      <w:pPr>
+        <w:pStyle w:val="ListParagraph"/>
+        <w:numPr>
+          <w:ilvl w:val="1"/>
+          <w:numId w:val="16"/>
+        </w:numPr>
+      </w:pPr>
+      <w:r>
+        <w:t xml:space="preserve">(CC) Checar Cesta de Serviços e verificar quantidade de Saques realizados </w:t>
+      </w:r>
+      <w:r>
+        <w:rPr>
+          <w:highlight w:val="cyan"/>
+        </w:rPr>
+        <w:t>PEN</w:t>
       </w:r>
     </w:p>
     <w:p>
@@ -393,7 +680,15 @@
       </w:r>
     </w:p>
     <w:p>
-      <w:r>
+      <w:pPr>
+        <w:rPr>
+          <w:color w:val="4472C4" w:themeColor="accent1"/>
+        </w:rPr>
+      </w:pPr>
+      <w:r>
+        <w:rPr>
+          <w:color w:val="4472C4" w:themeColor="accent1"/>
+        </w:rPr>
         <w:t xml:space="preserve">Solução: </w:t>
       </w:r>
     </w:p>
@@ -404,14 +699,26 @@
           <w:ilvl w:val="0"/>
           <w:numId w:val="14"/>
         </w:numPr>
-      </w:pPr>
-      <w:r>
+        <w:rPr>
+          <w:color w:val="4472C4" w:themeColor="accent1"/>
+        </w:rPr>
+      </w:pPr>
+      <w:r>
+        <w:rPr>
+          <w:color w:val="4472C4" w:themeColor="accent1"/>
+        </w:rPr>
         <w:t>Criada uma classe abstrata Conta</w:t>
       </w:r>
       <w:r>
+        <w:rPr>
+          <w:color w:val="4472C4" w:themeColor="accent1"/>
+        </w:rPr>
         <w:t xml:space="preserve"> com os métodos abstratos: Sacar, Depositar e </w:t>
       </w:r>
       <w:r>
+        <w:rPr>
+          <w:color w:val="4472C4" w:themeColor="accent1"/>
+        </w:rPr>
         <w:t>Transferir</w:t>
       </w:r>
     </w:p>
@@ -422,32 +729,56 @@
           <w:ilvl w:val="0"/>
           <w:numId w:val="14"/>
         </w:numPr>
-      </w:pPr>
-      <w:r>
+        <w:rPr>
+          <w:color w:val="4472C4" w:themeColor="accent1"/>
+        </w:rPr>
+      </w:pPr>
+      <w:r>
+        <w:rPr>
+          <w:color w:val="4472C4" w:themeColor="accent1"/>
+        </w:rPr>
         <w:t xml:space="preserve">Criada classe </w:t>
       </w:r>
       <w:proofErr w:type="spellStart"/>
       <w:r>
+        <w:rPr>
+          <w:color w:val="4472C4" w:themeColor="accent1"/>
+        </w:rPr>
         <w:t>contaCorrente</w:t>
       </w:r>
       <w:proofErr w:type="spellEnd"/>
       <w:r>
+        <w:rPr>
+          <w:color w:val="4472C4" w:themeColor="accent1"/>
+        </w:rPr>
         <w:t xml:space="preserve">, </w:t>
       </w:r>
       <w:proofErr w:type="spellStart"/>
       <w:r>
+        <w:rPr>
+          <w:color w:val="4472C4" w:themeColor="accent1"/>
+        </w:rPr>
         <w:t>contaPoupança</w:t>
       </w:r>
       <w:proofErr w:type="spellEnd"/>
       <w:r>
-        <w:t xml:space="preserve"> e </w:t>
+        <w:rPr>
+          <w:color w:val="4472C4" w:themeColor="accent1"/>
+        </w:rPr>
+        <w:t xml:space="preserve"> </w:t>
       </w:r>
       <w:proofErr w:type="spellStart"/>
       <w:r>
+        <w:rPr>
+          <w:color w:val="4472C4" w:themeColor="accent1"/>
+        </w:rPr>
         <w:t>contaSalario</w:t>
       </w:r>
       <w:proofErr w:type="spellEnd"/>
       <w:r>
+        <w:rPr>
+          <w:color w:val="4472C4" w:themeColor="accent1"/>
+        </w:rPr>
         <w:t xml:space="preserve"> herdada de Conta</w:t>
       </w:r>
     </w:p>
@@ -458,17 +789,15 @@
           <w:ilvl w:val="0"/>
           <w:numId w:val="14"/>
         </w:numPr>
-      </w:pPr>
-      <w:r>
-        <w:t xml:space="preserve">O </w:t>
-      </w:r>
-      <w:proofErr w:type="gramStart"/>
-      <w:r>
-        <w:t>método Sacar</w:t>
-      </w:r>
-      <w:proofErr w:type="gramEnd"/>
-      <w:r>
-        <w:t xml:space="preserve"> foi feito com retorno Booleano, para poder ser usado como validação no método Transferir</w:t>
+        <w:rPr>
+          <w:color w:val="4472C4" w:themeColor="accent1"/>
+        </w:rPr>
+      </w:pPr>
+      <w:r>
+        <w:rPr>
+          <w:color w:val="4472C4" w:themeColor="accent1"/>
+        </w:rPr>
+        <w:t>Saldo inicial informado na classe abstrata Conta</w:t>
       </w:r>
     </w:p>
     <w:p>
@@ -478,125 +807,55 @@
           <w:ilvl w:val="0"/>
           <w:numId w:val="14"/>
         </w:numPr>
-      </w:pPr>
-      <w:r>
-        <w:t xml:space="preserve">Na classe </w:t>
+        <w:rPr>
+          <w:color w:val="4472C4" w:themeColor="accent1"/>
+        </w:rPr>
+      </w:pPr>
+      <w:r>
+        <w:rPr>
+          <w:color w:val="4472C4" w:themeColor="accent1"/>
+        </w:rPr>
+        <w:t xml:space="preserve">Os campos titular, agencia e numero da conta foram feitos com </w:t>
       </w:r>
       <w:proofErr w:type="spellStart"/>
       <w:r>
-        <w:t>contaCorrente</w:t>
+        <w:rPr>
+          <w:color w:val="4472C4" w:themeColor="accent1"/>
+        </w:rPr>
+        <w:t>val</w:t>
       </w:r>
       <w:proofErr w:type="spellEnd"/>
       <w:r>
-        <w:t xml:space="preserve">, foi criado um método </w:t>
+        <w:rPr>
+          <w:color w:val="4472C4" w:themeColor="accent1"/>
+        </w:rPr>
+        <w:t xml:space="preserve"> para ser </w:t>
       </w:r>
       <w:proofErr w:type="spellStart"/>
       <w:r>
         <w:rPr>
-          <w:b/>
-          <w:bCs/>
-        </w:rPr>
-        <w:t>sacarRecursoSemTaxa</w:t>
+          <w:color w:val="4472C4" w:themeColor="accent1"/>
+        </w:rPr>
+        <w:t>readonly</w:t>
       </w:r>
       <w:proofErr w:type="spellEnd"/>
-      <w:r>
-        <w:rPr>
-          <w:b/>
-          <w:bCs/>
-        </w:rPr>
-        <w:t xml:space="preserve"> </w:t>
-      </w:r>
-      <w:r>
-        <w:t xml:space="preserve">para ser usado no </w:t>
-      </w:r>
-      <w:proofErr w:type="gramStart"/>
-      <w:r>
-        <w:t>método</w:t>
-      </w:r>
-      <w:r>
-        <w:rPr>
-          <w:b/>
-          <w:bCs/>
-        </w:rPr>
-        <w:t xml:space="preserve"> </w:t>
-      </w:r>
-      <w:r>
-        <w:rPr>
-          <w:b/>
-          <w:bCs/>
-        </w:rPr>
-        <w:t>Transferir</w:t>
-      </w:r>
-      <w:proofErr w:type="gramEnd"/>
-      <w:r>
-        <w:t xml:space="preserve"> sem a cobrança automática de Taxa</w:t>
-      </w:r>
-      <w:r>
-        <w:br/>
-      </w:r>
-    </w:p>
-    <w:p>
-      <w:pPr>
-        <w:rPr>
-          <w:b/>
-          <w:bCs/>
-        </w:rPr>
-      </w:pPr>
-    </w:p>
-    <w:p>
-      <w:pPr>
-        <w:rPr>
-          <w:b/>
-          <w:bCs/>
-        </w:rPr>
-      </w:pPr>
-    </w:p>
-    <w:p>
-      <w:pPr>
-        <w:rPr>
-          <w:b/>
-          <w:bCs/>
-        </w:rPr>
-      </w:pPr>
-    </w:p>
-    <w:p>
-      <w:pPr>
-        <w:rPr>
-          <w:b/>
-          <w:bCs/>
-        </w:rPr>
-      </w:pPr>
     </w:p>
     <w:p>
       <w:pPr>
         <w:pStyle w:val="ListParagraph"/>
         <w:numPr>
           <w:ilvl w:val="0"/>
-          <w:numId w:val="5"/>
+          <w:numId w:val="14"/>
         </w:numPr>
-      </w:pPr>
-      <w:r>
-        <w:t>Precisa ter uma propriedade que fará a soma de todas as contas criadas.</w:t>
-      </w:r>
-    </w:p>
-    <w:p>
-      <w:pPr>
-        <w:pStyle w:val="ListParagraph"/>
-        <w:numPr>
-          <w:ilvl w:val="1"/>
-          <w:numId w:val="5"/>
-        </w:numPr>
-      </w:pPr>
-      <w:r>
-        <w:t xml:space="preserve">Este número só pode ser obtido. Não pode ser </w:t>
-      </w:r>
-      <w:proofErr w:type="spellStart"/>
-      <w:r>
-        <w:t>setado</w:t>
-      </w:r>
-      <w:proofErr w:type="spellEnd"/>
-      <w:r>
-        <w:t>.</w:t>
+        <w:rPr>
+          <w:color w:val="4472C4" w:themeColor="accent1"/>
+        </w:rPr>
+      </w:pPr>
+      <w:r>
+        <w:rPr>
+          <w:color w:val="4472C4" w:themeColor="accent1"/>
+        </w:rPr>
+        <w:t>O método Sacar foi feito com retorno Booleano, para poder ser usado como validação no método Transferir</w:t>
       </w:r>
     </w:p>
     <w:p>
@@ -604,625 +863,77 @@
         <w:pStyle w:val="ListParagraph"/>
         <w:numPr>
           <w:ilvl w:val="0"/>
-          <w:numId w:val="5"/>
+          <w:numId w:val="14"/>
         </w:numPr>
-      </w:pPr>
-    </w:p>
-    <w:p>
-      <w:pPr>
-        <w:pStyle w:val="ListParagraph"/>
-        <w:numPr>
-          <w:ilvl w:val="1"/>
-          <w:numId w:val="5"/>
-        </w:numPr>
-      </w:pPr>
+        <w:rPr>
+          <w:color w:val="4472C4" w:themeColor="accent1"/>
+        </w:rPr>
+      </w:pPr>
+      <w:r>
+        <w:rPr>
+          <w:color w:val="4472C4" w:themeColor="accent1"/>
+        </w:rPr>
+        <w:t xml:space="preserve">Na classe </w:t>
+      </w:r>
       <w:proofErr w:type="spellStart"/>
       <w:r>
-        <w:t>Dificuldas</w:t>
+        <w:rPr>
+          <w:color w:val="4472C4" w:themeColor="accent1"/>
+        </w:rPr>
+        <w:t>contaCorrente</w:t>
       </w:r>
       <w:proofErr w:type="spellEnd"/>
       <w:r>
-        <w:t xml:space="preserve"> encontrada: Não estou conseguindo acessar a </w:t>
+        <w:rPr>
+          <w:color w:val="4472C4" w:themeColor="accent1"/>
+        </w:rPr>
+        <w:t xml:space="preserve">, foi criado um método </w:t>
       </w:r>
       <w:proofErr w:type="spellStart"/>
       <w:r>
-        <w:t>classeAbstrata</w:t>
-      </w:r>
-      <w:proofErr w:type="spellEnd"/>
-      <w:r>
-        <w:t xml:space="preserve"> para fazer uma contagem geral. </w:t>
-      </w:r>
-      <w:proofErr w:type="spellStart"/>
-      <w:r>
-        <w:t>So</w:t>
-      </w:r>
-      <w:proofErr w:type="spellEnd"/>
-      <w:r>
-        <w:t xml:space="preserve"> é possível pelo objeto instanciado. </w:t>
-      </w:r>
-    </w:p>
-    <w:p>
-      <w:pPr>
-        <w:pStyle w:val="ListParagraph"/>
-        <w:ind w:left="1440"/>
-      </w:pPr>
-    </w:p>
-    <w:p>
-      <w:pPr>
-        <w:pStyle w:val="ListParagraph"/>
-        <w:numPr>
-          <w:ilvl w:val="0"/>
-          <w:numId w:val="5"/>
-        </w:numPr>
-      </w:pPr>
-      <w:r>
-        <w:lastRenderedPageBreak/>
-        <w:t xml:space="preserve">Uma propriedade para calcular a taxa de Operação. </w:t>
-      </w:r>
-    </w:p>
-    <w:p>
-      <w:pPr>
-        <w:pStyle w:val="ListParagraph"/>
-        <w:numPr>
-          <w:ilvl w:val="1"/>
-          <w:numId w:val="5"/>
-        </w:numPr>
-      </w:pPr>
-      <w:r>
-        <w:t xml:space="preserve">A regra será: Quanto mais contas criadas, menor a taxa de operação. </w:t>
-      </w:r>
-    </w:p>
-    <w:p>
-      <w:pPr>
-        <w:pStyle w:val="ListParagraph"/>
-        <w:numPr>
-          <w:ilvl w:val="1"/>
-          <w:numId w:val="5"/>
-        </w:numPr>
-      </w:pPr>
-      <w:r>
-        <w:t xml:space="preserve">Este número só pode ser obtido. Não pode ser </w:t>
-      </w:r>
-      <w:proofErr w:type="spellStart"/>
-      <w:r>
-        <w:t>setado</w:t>
-      </w:r>
-      <w:proofErr w:type="spellEnd"/>
-      <w:r>
-        <w:t>.</w:t>
-      </w:r>
-    </w:p>
-    <w:p>
-      <w:pPr>
-        <w:pStyle w:val="ListParagraph"/>
-      </w:pPr>
-    </w:p>
-    <w:p>
-      <w:pPr>
-        <w:pStyle w:val="ListParagraph"/>
-        <w:numPr>
-          <w:ilvl w:val="0"/>
-          <w:numId w:val="5"/>
-        </w:numPr>
-      </w:pPr>
-      <w:r>
-        <w:t xml:space="preserve">Criar as </w:t>
-      </w:r>
-      <w:proofErr w:type="gramStart"/>
-      <w:r>
-        <w:t>propriedades  Agencia</w:t>
-      </w:r>
-      <w:proofErr w:type="gramEnd"/>
-      <w:r>
-        <w:t xml:space="preserve">  e Conta</w:t>
-      </w:r>
-      <w:r>
-        <w:t xml:space="preserve"> - </w:t>
-      </w:r>
-      <w:r>
-        <w:rPr>
-          <w:highlight w:val="green"/>
-        </w:rPr>
-        <w:t>OK</w:t>
-      </w:r>
-    </w:p>
-    <w:p>
-      <w:pPr>
-        <w:pStyle w:val="ListParagraph"/>
-        <w:numPr>
-          <w:ilvl w:val="0"/>
-          <w:numId w:val="5"/>
-        </w:numPr>
-      </w:pPr>
-      <w:proofErr w:type="gramStart"/>
-      <w:r>
-        <w:t>Agencia</w:t>
-      </w:r>
-      <w:proofErr w:type="gramEnd"/>
-      <w:r>
-        <w:t xml:space="preserve"> e Conta precisa ser </w:t>
-      </w:r>
-      <w:proofErr w:type="spellStart"/>
-      <w:r>
-        <w:t>read</w:t>
-      </w:r>
-      <w:proofErr w:type="spellEnd"/>
-      <w:r>
-        <w:t xml:space="preserve"> Only</w:t>
-      </w:r>
-      <w:r>
-        <w:t xml:space="preserve"> </w:t>
-      </w:r>
-    </w:p>
-    <w:p>
-      <w:pPr>
-        <w:pStyle w:val="ListParagraph"/>
-        <w:numPr>
-          <w:ilvl w:val="1"/>
-          <w:numId w:val="5"/>
-        </w:numPr>
-      </w:pPr>
-      <w:r>
-        <w:t xml:space="preserve">Resolvido com variável do tipo </w:t>
-      </w:r>
-      <w:proofErr w:type="spellStart"/>
-      <w:r>
-        <w:t>val</w:t>
-      </w:r>
-      <w:proofErr w:type="spellEnd"/>
-    </w:p>
-    <w:p>
-      <w:pPr>
-        <w:pStyle w:val="ListParagraph"/>
-        <w:numPr>
-          <w:ilvl w:val="0"/>
-          <w:numId w:val="5"/>
-        </w:numPr>
-        <w:shd w:val="clear" w:color="auto" w:fill="2B2B2B"/>
-        <w:tabs>
-          <w:tab w:val="left" w:pos="916"/>
-          <w:tab w:val="left" w:pos="1832"/>
-          <w:tab w:val="left" w:pos="2748"/>
-          <w:tab w:val="left" w:pos="3664"/>
-          <w:tab w:val="left" w:pos="4580"/>
-          <w:tab w:val="left" w:pos="5496"/>
-          <w:tab w:val="left" w:pos="6412"/>
-          <w:tab w:val="left" w:pos="7328"/>
-          <w:tab w:val="left" w:pos="8244"/>
-          <w:tab w:val="left" w:pos="9160"/>
-          <w:tab w:val="left" w:pos="10076"/>
-          <w:tab w:val="left" w:pos="10992"/>
-          <w:tab w:val="left" w:pos="11908"/>
-          <w:tab w:val="left" w:pos="12824"/>
-          <w:tab w:val="left" w:pos="13740"/>
-          <w:tab w:val="left" w:pos="14656"/>
-        </w:tabs>
-        <w:spacing w:after="0" w:line="240" w:lineRule="auto"/>
-        <w:rPr>
-          <w:rFonts w:ascii="Courier New" w:eastAsia="Times New Roman" w:hAnsi="Courier New" w:cs="Courier New"/>
-          <w:color w:val="A9B7C6"/>
-          <w:sz w:val="20"/>
-          <w:szCs w:val="20"/>
-          <w:lang w:eastAsia="pt-BR"/>
-        </w:rPr>
-      </w:pPr>
-      <w:proofErr w:type="spellStart"/>
-      <w:r>
-        <w:rPr>
-          <w:rFonts w:ascii="Courier New" w:eastAsia="Times New Roman" w:hAnsi="Courier New" w:cs="Courier New"/>
-          <w:color w:val="CC7832"/>
-          <w:sz w:val="20"/>
-          <w:szCs w:val="20"/>
-          <w:lang w:eastAsia="pt-BR"/>
-        </w:rPr>
-        <w:t>val</w:t>
-      </w:r>
-      <w:proofErr w:type="spellEnd"/>
-      <w:r>
-        <w:rPr>
-          <w:rFonts w:ascii="Courier New" w:eastAsia="Times New Roman" w:hAnsi="Courier New" w:cs="Courier New"/>
-          <w:color w:val="CC7832"/>
-          <w:sz w:val="20"/>
-          <w:szCs w:val="20"/>
-          <w:lang w:eastAsia="pt-BR"/>
-        </w:rPr>
-        <w:t xml:space="preserve"> </w:t>
-      </w:r>
-      <w:proofErr w:type="spellStart"/>
-      <w:r>
-        <w:rPr>
-          <w:rFonts w:ascii="Courier New" w:eastAsia="Times New Roman" w:hAnsi="Courier New" w:cs="Courier New"/>
-          <w:color w:val="A9B7C6"/>
-          <w:sz w:val="20"/>
-          <w:szCs w:val="20"/>
-          <w:lang w:eastAsia="pt-BR"/>
-        </w:rPr>
-        <w:t>cc</w:t>
-      </w:r>
-      <w:proofErr w:type="spellEnd"/>
-      <w:r>
-        <w:rPr>
-          <w:rFonts w:ascii="Courier New" w:eastAsia="Times New Roman" w:hAnsi="Courier New" w:cs="Courier New"/>
-          <w:color w:val="A9B7C6"/>
-          <w:sz w:val="20"/>
-          <w:szCs w:val="20"/>
-          <w:lang w:eastAsia="pt-BR"/>
-        </w:rPr>
-        <w:t xml:space="preserve"> = </w:t>
-      </w:r>
-      <w:proofErr w:type="spellStart"/>
-      <w:proofErr w:type="gramStart"/>
-      <w:r>
-        <w:rPr>
-          <w:rFonts w:ascii="Courier New" w:eastAsia="Times New Roman" w:hAnsi="Courier New" w:cs="Courier New"/>
-          <w:color w:val="A9B7C6"/>
-          <w:sz w:val="20"/>
-          <w:szCs w:val="20"/>
-          <w:lang w:eastAsia="pt-BR"/>
-        </w:rPr>
-        <w:t>contaCorrente</w:t>
-      </w:r>
-      <w:proofErr w:type="spellEnd"/>
-      <w:r>
-        <w:rPr>
-          <w:rFonts w:ascii="Courier New" w:eastAsia="Times New Roman" w:hAnsi="Courier New" w:cs="Courier New"/>
-          <w:color w:val="A9B7C6"/>
-          <w:sz w:val="20"/>
-          <w:szCs w:val="20"/>
-          <w:lang w:eastAsia="pt-BR"/>
-        </w:rPr>
-        <w:t>(</w:t>
-      </w:r>
-      <w:proofErr w:type="gramEnd"/>
-      <w:r>
-        <w:rPr>
-          <w:rFonts w:ascii="Courier New" w:eastAsia="Times New Roman" w:hAnsi="Courier New" w:cs="Courier New"/>
-          <w:color w:val="6A8759"/>
-          <w:sz w:val="20"/>
-          <w:szCs w:val="20"/>
-          <w:lang w:eastAsia="pt-BR"/>
-        </w:rPr>
-        <w:t>"Conta Corrente"</w:t>
-      </w:r>
-      <w:r>
-        <w:rPr>
-          <w:rFonts w:ascii="Courier New" w:eastAsia="Times New Roman" w:hAnsi="Courier New" w:cs="Courier New"/>
-          <w:color w:val="CC7832"/>
-          <w:sz w:val="20"/>
-          <w:szCs w:val="20"/>
-          <w:lang w:eastAsia="pt-BR"/>
-        </w:rPr>
-        <w:t>,</w:t>
-      </w:r>
-      <w:r>
-        <w:rPr>
-          <w:rFonts w:ascii="Courier New" w:eastAsia="Times New Roman" w:hAnsi="Courier New" w:cs="Courier New"/>
-          <w:color w:val="6897BB"/>
-          <w:sz w:val="20"/>
-          <w:szCs w:val="20"/>
-          <w:lang w:eastAsia="pt-BR"/>
-        </w:rPr>
-        <w:t>1234</w:t>
-      </w:r>
-      <w:r>
-        <w:rPr>
-          <w:rFonts w:ascii="Courier New" w:eastAsia="Times New Roman" w:hAnsi="Courier New" w:cs="Courier New"/>
-          <w:color w:val="CC7832"/>
-          <w:sz w:val="20"/>
-          <w:szCs w:val="20"/>
-          <w:lang w:eastAsia="pt-BR"/>
-        </w:rPr>
-        <w:t>,</w:t>
-      </w:r>
-      <w:r>
-        <w:rPr>
-          <w:rFonts w:ascii="Courier New" w:eastAsia="Times New Roman" w:hAnsi="Courier New" w:cs="Courier New"/>
-          <w:color w:val="6897BB"/>
-          <w:sz w:val="20"/>
-          <w:szCs w:val="20"/>
-          <w:lang w:eastAsia="pt-BR"/>
-        </w:rPr>
-        <w:t>4444</w:t>
-      </w:r>
-      <w:r>
-        <w:rPr>
-          <w:rFonts w:ascii="Courier New" w:eastAsia="Times New Roman" w:hAnsi="Courier New" w:cs="Courier New"/>
-          <w:color w:val="A9B7C6"/>
-          <w:sz w:val="20"/>
-          <w:szCs w:val="20"/>
-          <w:lang w:eastAsia="pt-BR"/>
-        </w:rPr>
-        <w:t>)</w:t>
-      </w:r>
-    </w:p>
-    <w:p>
-      <w:pPr>
-        <w:pStyle w:val="ListParagraph"/>
-      </w:pPr>
-    </w:p>
-    <w:p>
-      <w:pPr>
-        <w:pStyle w:val="ListParagraph"/>
-      </w:pPr>
-    </w:p>
-    <w:p>
-      <w:pPr>
-        <w:pStyle w:val="ListParagraph"/>
-        <w:numPr>
-          <w:ilvl w:val="0"/>
-          <w:numId w:val="5"/>
-        </w:numPr>
-      </w:pPr>
-      <w:r>
-        <w:t>Criar propriedade Titular do Tipo Cliente</w:t>
-      </w:r>
-    </w:p>
-    <w:p>
-      <w:pPr>
-        <w:pStyle w:val="ListParagraph"/>
-        <w:numPr>
-          <w:ilvl w:val="0"/>
-          <w:numId w:val="5"/>
-        </w:numPr>
-      </w:pPr>
-      <w:r>
-        <w:t>Construtor da Classe Conta Corrente</w:t>
-      </w:r>
-    </w:p>
-    <w:p>
-      <w:pPr>
-        <w:pStyle w:val="ListParagraph"/>
-        <w:numPr>
-          <w:ilvl w:val="0"/>
-          <w:numId w:val="5"/>
-        </w:numPr>
-      </w:pPr>
-      <w:r>
-        <w:t xml:space="preserve">Obrigatório informar </w:t>
-      </w:r>
-      <w:proofErr w:type="gramStart"/>
-      <w:r>
-        <w:t>agencia</w:t>
-      </w:r>
-      <w:proofErr w:type="gramEnd"/>
-      <w:r>
-        <w:t xml:space="preserve"> e conta.</w:t>
-      </w:r>
-    </w:p>
-    <w:p>
-      <w:pPr>
-        <w:pStyle w:val="ListParagraph"/>
-        <w:numPr>
-          <w:ilvl w:val="0"/>
-          <w:numId w:val="5"/>
-        </w:numPr>
         <w:rPr>
           <w:b/>
           <w:bCs/>
-        </w:rPr>
-      </w:pPr>
-      <w:r>
-        <w:t xml:space="preserve">Validação do número de </w:t>
-      </w:r>
-      <w:proofErr w:type="gramStart"/>
-      <w:r>
-        <w:t>agencia</w:t>
-      </w:r>
-      <w:proofErr w:type="gramEnd"/>
-      <w:r>
-        <w:t xml:space="preserve"> e conta não poder ser menor que zero. (Usar </w:t>
-      </w:r>
-      <w:proofErr w:type="spellStart"/>
-      <w:r>
-        <w:t>Argument</w:t>
+          <w:color w:val="4472C4" w:themeColor="accent1"/>
+        </w:rPr>
+        <w:t>sacarRecursoSemTaxa</w:t>
       </w:r>
       <w:proofErr w:type="spellEnd"/>
       <w:r>
-        <w:t xml:space="preserve"> </w:t>
-      </w:r>
-      <w:proofErr w:type="spellStart"/>
-      <w:r>
-        <w:t>Excpetion</w:t>
-      </w:r>
-      <w:proofErr w:type="spellEnd"/>
-      <w:r>
-        <w:t>)</w:t>
-      </w:r>
-    </w:p>
-    <w:p>
-      <w:pPr>
-        <w:pStyle w:val="ListParagraph"/>
-        <w:numPr>
-          <w:ilvl w:val="0"/>
-          <w:numId w:val="5"/>
-        </w:numPr>
-      </w:pPr>
-      <w:r>
-        <w:t>Chamar as propriedades de Criação de conta e Cálculo de Taxa.</w:t>
-      </w:r>
-    </w:p>
-    <w:p>
-      <w:pPr>
         <w:rPr>
           <w:b/>
           <w:bCs/>
-        </w:rPr>
-      </w:pPr>
-    </w:p>
-    <w:p>
-      <w:r>
-        <w:t>METODO SALDO</w:t>
-      </w:r>
-    </w:p>
-    <w:p>
-      <w:pPr>
-        <w:pStyle w:val="ListParagraph"/>
-        <w:numPr>
-          <w:ilvl w:val="0"/>
-          <w:numId w:val="6"/>
-        </w:numPr>
-      </w:pPr>
-      <w:r>
-        <w:t>O saldo inicial padrão de todas as contas é R$100,00</w:t>
-      </w:r>
-    </w:p>
-    <w:p>
-      <w:pPr>
-        <w:pStyle w:val="ListParagraph"/>
-        <w:numPr>
-          <w:ilvl w:val="0"/>
-          <w:numId w:val="6"/>
-        </w:numPr>
-      </w:pPr>
-      <w:r>
-        <w:t>Este saldo nunca pode ficar negativo.</w:t>
-      </w:r>
-    </w:p>
-    <w:p/>
-    <w:p>
-      <w:pPr>
+          <w:color w:val="4472C4" w:themeColor="accent1"/>
+        </w:rPr>
+        <w:t xml:space="preserve"> </w:t>
+      </w:r>
+      <w:r>
+        <w:rPr>
+          <w:color w:val="4472C4" w:themeColor="accent1"/>
+        </w:rPr>
+        <w:t>para ser usado no método</w:t>
+      </w:r>
+      <w:r>
         <w:rPr>
           <w:b/>
           <w:bCs/>
-        </w:rPr>
-      </w:pPr>
+          <w:color w:val="4472C4" w:themeColor="accent1"/>
+        </w:rPr>
+        <w:t xml:space="preserve"> </w:t>
+      </w:r>
       <w:r>
         <w:rPr>
           <w:b/>
           <w:bCs/>
-        </w:rPr>
-        <w:t>METODO SACAR</w:t>
-      </w:r>
-    </w:p>
-    <w:p>
-      <w:pPr>
-        <w:pStyle w:val="ListParagraph"/>
-        <w:numPr>
-          <w:ilvl w:val="0"/>
-          <w:numId w:val="7"/>
-        </w:numPr>
-        <w:autoSpaceDE w:val="0"/>
-        <w:autoSpaceDN w:val="0"/>
-        <w:adjustRightInd w:val="0"/>
-        <w:spacing w:after="0" w:line="240" w:lineRule="auto"/>
-      </w:pPr>
-      <w:r>
-        <w:t>Ar</w:t>
-      </w:r>
-      <w:r>
-        <w:t>g</w:t>
-      </w:r>
-      <w:r>
-        <w:t>umento do Método: Valor a ser sacado.</w:t>
-      </w:r>
-      <w:r>
-        <w:rPr>
-          <w:b/>
-          <w:bCs/>
-        </w:rPr>
-        <w:t xml:space="preserve"> </w:t>
-      </w:r>
-    </w:p>
-    <w:p>
-      <w:pPr>
-        <w:pStyle w:val="ListParagraph"/>
-        <w:numPr>
-          <w:ilvl w:val="0"/>
-          <w:numId w:val="7"/>
-        </w:numPr>
-        <w:autoSpaceDE w:val="0"/>
-        <w:autoSpaceDN w:val="0"/>
-        <w:adjustRightInd w:val="0"/>
-        <w:spacing w:after="0" w:line="240" w:lineRule="auto"/>
-      </w:pPr>
-      <w:r>
-        <w:t>Validar se o valor a ser sacado não é negativo.</w:t>
-      </w:r>
-    </w:p>
-    <w:p>
-      <w:pPr>
-        <w:pStyle w:val="ListParagraph"/>
-        <w:numPr>
-          <w:ilvl w:val="0"/>
-          <w:numId w:val="7"/>
-        </w:numPr>
-        <w:autoSpaceDE w:val="0"/>
-        <w:autoSpaceDN w:val="0"/>
-        <w:adjustRightInd w:val="0"/>
-        <w:spacing w:after="0" w:line="240" w:lineRule="auto"/>
-      </w:pPr>
-      <w:r>
-        <w:t xml:space="preserve">Validar se há saldo antes de realizar o saque. </w:t>
-      </w:r>
-    </w:p>
-    <w:p>
-      <w:pPr>
-        <w:pStyle w:val="ListParagraph"/>
-        <w:numPr>
-          <w:ilvl w:val="0"/>
-          <w:numId w:val="7"/>
-        </w:numPr>
-        <w:autoSpaceDE w:val="0"/>
-        <w:autoSpaceDN w:val="0"/>
-        <w:adjustRightInd w:val="0"/>
-        <w:spacing w:after="0" w:line="240" w:lineRule="auto"/>
-      </w:pPr>
-      <w:r>
-        <w:t xml:space="preserve">Para as exceções, criar uma Classe específica de Saldo Insuficiente, herdada da Classe </w:t>
-      </w:r>
-      <w:proofErr w:type="spellStart"/>
-      <w:r>
-        <w:t>Expection</w:t>
-      </w:r>
-      <w:proofErr w:type="spellEnd"/>
-    </w:p>
-    <w:p>
-      <w:pPr>
-        <w:pStyle w:val="ListParagraph"/>
-        <w:numPr>
-          <w:ilvl w:val="0"/>
-          <w:numId w:val="7"/>
-        </w:numPr>
-        <w:autoSpaceDE w:val="0"/>
-        <w:autoSpaceDN w:val="0"/>
-        <w:adjustRightInd w:val="0"/>
-        <w:spacing w:after="0" w:line="240" w:lineRule="auto"/>
-      </w:pPr>
-      <w:r>
-        <w:t xml:space="preserve">A exceção deve lançar a mensagem com valor de saque pretendido </w:t>
-      </w:r>
-      <w:proofErr w:type="gramStart"/>
-      <w:r>
-        <w:t>e  valor</w:t>
-      </w:r>
-      <w:proofErr w:type="gramEnd"/>
-      <w:r>
-        <w:t xml:space="preserve"> de saldo atual. </w:t>
-      </w:r>
-    </w:p>
-    <w:p/>
-    <w:p>
-      <w:pPr>
-        <w:rPr>
-          <w:b/>
-          <w:bCs/>
-        </w:rPr>
-      </w:pPr>
-      <w:proofErr w:type="spellStart"/>
-      <w:r>
-        <w:rPr>
-          <w:b/>
-          <w:bCs/>
-        </w:rPr>
-        <w:t>Metodo</w:t>
-      </w:r>
-      <w:proofErr w:type="spellEnd"/>
-      <w:r>
-        <w:rPr>
-          <w:b/>
-          <w:bCs/>
-        </w:rPr>
-        <w:t xml:space="preserve"> Transferir</w:t>
+          <w:color w:val="4472C4" w:themeColor="accent1"/>
+        </w:rPr>
+        <w:t>Transferir</w:t>
+      </w:r>
+      <w:r>
+        <w:rPr>
+          <w:color w:val="4472C4" w:themeColor="accent1"/>
+        </w:rPr>
+        <w:t xml:space="preserve"> sem a cobrança automática de Taxa</w:t>
       </w:r>
     </w:p>
     <w:p>
@@ -1232,226 +943,58 @@
           <w:ilvl w:val="0"/>
           <w:numId w:val="8"/>
         </w:numPr>
-      </w:pPr>
-      <w:proofErr w:type="spellStart"/>
-      <w:r>
-        <w:t>Metodo</w:t>
-      </w:r>
-      <w:proofErr w:type="spellEnd"/>
-      <w:r>
-        <w:t xml:space="preserve"> transferir usa como argumentos a conta destino e o valor a ser transferido</w:t>
-      </w:r>
-    </w:p>
-    <w:p>
-      <w:pPr>
-        <w:pStyle w:val="ListParagraph"/>
-        <w:numPr>
-          <w:ilvl w:val="0"/>
-          <w:numId w:val="8"/>
-        </w:numPr>
-        <w:rPr>
-          <w:rFonts w:ascii="Consolas" w:hAnsi="Consolas" w:cs="Consolas"/>
-          <w:color w:val="000000"/>
-          <w:sz w:val="19"/>
-          <w:szCs w:val="19"/>
-        </w:rPr>
-      </w:pPr>
-      <w:r>
-        <w:rPr>
-          <w:rFonts w:ascii="Consolas" w:hAnsi="Consolas" w:cs="Consolas"/>
-          <w:color w:val="000000"/>
-          <w:sz w:val="19"/>
-          <w:szCs w:val="19"/>
-        </w:rPr>
-        <w:t xml:space="preserve">Validar se o valor </w:t>
-      </w:r>
-      <w:proofErr w:type="gramStart"/>
-      <w:r>
-        <w:rPr>
-          <w:rFonts w:ascii="Consolas" w:hAnsi="Consolas" w:cs="Consolas"/>
-          <w:color w:val="000000"/>
-          <w:sz w:val="19"/>
-          <w:szCs w:val="19"/>
-        </w:rPr>
-        <w:t>à</w:t>
-      </w:r>
-      <w:proofErr w:type="gramEnd"/>
-      <w:r>
-        <w:rPr>
-          <w:rFonts w:ascii="Consolas" w:hAnsi="Consolas" w:cs="Consolas"/>
-          <w:color w:val="000000"/>
-          <w:sz w:val="19"/>
-          <w:szCs w:val="19"/>
-        </w:rPr>
-        <w:t xml:space="preserve"> ser transferido não é menor que 01. Lançar exceção com nome do parâmetro.</w:t>
-      </w:r>
-    </w:p>
-    <w:p>
-      <w:pPr>
-        <w:pStyle w:val="ListParagraph"/>
-        <w:numPr>
-          <w:ilvl w:val="0"/>
-          <w:numId w:val="8"/>
-        </w:numPr>
-        <w:autoSpaceDE w:val="0"/>
-        <w:autoSpaceDN w:val="0"/>
-        <w:adjustRightInd w:val="0"/>
-        <w:spacing w:after="0" w:line="240" w:lineRule="auto"/>
-        <w:rPr>
-          <w:rFonts w:ascii="Consolas" w:hAnsi="Consolas" w:cs="Consolas"/>
-          <w:color w:val="000000"/>
-          <w:sz w:val="19"/>
-          <w:szCs w:val="19"/>
-        </w:rPr>
-      </w:pPr>
-      <w:r>
-        <w:rPr>
-          <w:rFonts w:ascii="Consolas" w:hAnsi="Consolas" w:cs="Consolas"/>
-          <w:color w:val="000000"/>
-          <w:sz w:val="19"/>
-          <w:szCs w:val="19"/>
-        </w:rPr>
-        <w:t xml:space="preserve">A validação do valor a ser transferido vai ser toda feita pelo </w:t>
-      </w:r>
-      <w:proofErr w:type="gramStart"/>
-      <w:r>
-        <w:rPr>
-          <w:rFonts w:ascii="Consolas" w:hAnsi="Consolas" w:cs="Consolas"/>
-          <w:color w:val="000000"/>
-          <w:sz w:val="19"/>
-          <w:szCs w:val="19"/>
-        </w:rPr>
-        <w:t>método Sacar</w:t>
-      </w:r>
-      <w:proofErr w:type="gramEnd"/>
-      <w:r>
-        <w:rPr>
-          <w:rFonts w:ascii="Consolas" w:hAnsi="Consolas" w:cs="Consolas"/>
-          <w:color w:val="000000"/>
-          <w:sz w:val="19"/>
-          <w:szCs w:val="19"/>
-        </w:rPr>
-        <w:t xml:space="preserve">, que já prever consulta ao saldo </w:t>
-      </w:r>
-    </w:p>
-    <w:p>
-      <w:pPr>
-        <w:autoSpaceDE w:val="0"/>
-        <w:autoSpaceDN w:val="0"/>
-        <w:adjustRightInd w:val="0"/>
-        <w:spacing w:after="0" w:line="240" w:lineRule="auto"/>
-        <w:rPr>
-          <w:rFonts w:ascii="Consolas" w:hAnsi="Consolas" w:cs="Consolas"/>
-          <w:color w:val="000000"/>
-          <w:sz w:val="19"/>
-          <w:szCs w:val="19"/>
-        </w:rPr>
-      </w:pPr>
-    </w:p>
-    <w:p>
-      <w:pPr>
-        <w:pStyle w:val="ListParagraph"/>
-        <w:numPr>
-          <w:ilvl w:val="0"/>
-          <w:numId w:val="8"/>
-        </w:numPr>
-        <w:autoSpaceDE w:val="0"/>
-        <w:autoSpaceDN w:val="0"/>
-        <w:adjustRightInd w:val="0"/>
-        <w:spacing w:after="0" w:line="240" w:lineRule="auto"/>
-        <w:rPr>
-          <w:rFonts w:ascii="Consolas" w:hAnsi="Consolas" w:cs="Consolas"/>
-          <w:color w:val="000000"/>
-          <w:sz w:val="19"/>
-          <w:szCs w:val="19"/>
-        </w:rPr>
-      </w:pPr>
-      <w:r>
-        <w:rPr>
-          <w:rFonts w:ascii="Consolas" w:hAnsi="Consolas" w:cs="Consolas"/>
-          <w:color w:val="000000"/>
-          <w:sz w:val="19"/>
-          <w:szCs w:val="19"/>
-        </w:rPr>
-        <w:t xml:space="preserve">Com tudo ok, chamar o Método Depositar, que fará o depósito. </w:t>
-      </w:r>
-    </w:p>
-    <w:p>
-      <w:pPr>
-        <w:ind w:firstLine="2400"/>
-      </w:pPr>
+        <w:rPr>
+          <w:color w:val="4472C4" w:themeColor="accent1"/>
+        </w:rPr>
+      </w:pPr>
+      <w:r>
+        <w:rPr>
+          <w:color w:val="4472C4" w:themeColor="accent1"/>
+        </w:rPr>
+        <w:t>Método</w:t>
+      </w:r>
+      <w:r>
+        <w:rPr>
+          <w:color w:val="4472C4" w:themeColor="accent1"/>
+        </w:rPr>
+        <w:t xml:space="preserve"> transferir usa como argumentos a conta destino e o</w:t>
+      </w:r>
+      <w:r>
+        <w:rPr>
+          <w:color w:val="4472C4" w:themeColor="accent1"/>
+        </w:rPr>
+        <w:t>s métodos Sacar e Depositar</w:t>
+      </w:r>
+      <w:r>
+        <w:br w:type="page"/>
+      </w:r>
     </w:p>
     <w:p>
       <w:pPr>
         <w:rPr>
           <w:b/>
           <w:bCs/>
+          <w:lang w:val="en-US"/>
         </w:rPr>
       </w:pPr>
       <w:r>
         <w:rPr>
           <w:b/>
           <w:bCs/>
-        </w:rPr>
-        <w:t>Método</w:t>
-      </w:r>
-      <w:r>
+          <w:lang w:val="en-US"/>
+        </w:rPr>
+        <w:lastRenderedPageBreak/>
+        <w:t xml:space="preserve">CLASSE CLIENTE </w:t>
+      </w:r>
+    </w:p>
+    <w:p>
+      <w:pPr>
         <w:rPr>
           <w:b/>
           <w:bCs/>
-        </w:rPr>
-        <w:t xml:space="preserve"> Depositar</w:t>
-      </w:r>
-    </w:p>
-    <w:p>
-      <w:pPr>
-        <w:pStyle w:val="ListParagraph"/>
-        <w:numPr>
-          <w:ilvl w:val="0"/>
-          <w:numId w:val="9"/>
-        </w:numPr>
-      </w:pPr>
-      <w:r>
-        <w:t xml:space="preserve">Método Depositar com argumento do valor </w:t>
-      </w:r>
-      <w:proofErr w:type="gramStart"/>
-      <w:r>
-        <w:t>à</w:t>
-      </w:r>
-      <w:proofErr w:type="gramEnd"/>
-      <w:r>
-        <w:t xml:space="preserve"> ser depositado. </w:t>
-      </w:r>
-    </w:p>
-    <w:p>
-      <w:pPr>
-        <w:pStyle w:val="ListParagraph"/>
-        <w:numPr>
-          <w:ilvl w:val="0"/>
-          <w:numId w:val="9"/>
-        </w:numPr>
-      </w:pPr>
-      <w:r>
-        <w:t>Adiciona o</w:t>
-      </w:r>
-      <w:r>
-        <w:t xml:space="preserve"> valor </w:t>
-      </w:r>
-      <w:proofErr w:type="gramStart"/>
-      <w:r>
-        <w:t>à</w:t>
-      </w:r>
-      <w:proofErr w:type="gramEnd"/>
-      <w:r>
-        <w:t xml:space="preserve"> ser Depositado à conta.</w:t>
-      </w:r>
-    </w:p>
-    <w:p/>
-    <w:p>
-      <w:r>
-        <w:lastRenderedPageBreak/>
-        <w:br w:type="page"/>
-      </w:r>
+          <w:lang w:val="en-US"/>
+        </w:rPr>
+      </w:pPr>
     </w:p>
     <w:p>
       <w:pPr>
@@ -1465,25 +1008,47 @@
           <w:b/>
           <w:bCs/>
         </w:rPr>
-        <w:lastRenderedPageBreak/>
-        <w:t xml:space="preserve">CLASSE </w:t>
-      </w:r>
-      <w:proofErr w:type="gramStart"/>
+        <w:t>Como alinhar a classe c</w:t>
+      </w:r>
       <w:r>
         <w:rPr>
           <w:b/>
           <w:bCs/>
         </w:rPr>
-        <w:t>EXCEÇÃO  -</w:t>
-      </w:r>
-      <w:proofErr w:type="gramEnd"/>
+        <w:t xml:space="preserve">liente com a classe de criação de contas? Para que a criação de uma conta esteja vinculada à criação de </w:t>
+      </w:r>
+      <w:proofErr w:type="spellStart"/>
       <w:r>
         <w:rPr>
           <w:b/>
           <w:bCs/>
         </w:rPr>
-        <w:t xml:space="preserve"> SALDO INSUFICIENTE</w:t>
-      </w:r>
+        <w:t>de</w:t>
+      </w:r>
+      <w:proofErr w:type="spellEnd"/>
+      <w:r>
+        <w:rPr>
+          <w:b/>
+          <w:bCs/>
+        </w:rPr>
+        <w:t xml:space="preserve"> um cadastro de cliente? </w:t>
+      </w:r>
+    </w:p>
+    <w:p>
+      <w:pPr>
+        <w:rPr>
+          <w:b/>
+          <w:bCs/>
+        </w:rPr>
+      </w:pPr>
+    </w:p>
+    <w:p>
+      <w:pPr>
+        <w:rPr>
+          <w:b/>
+          <w:bCs/>
+        </w:rPr>
+      </w:pPr>
     </w:p>
     <w:p>
       <w:pPr>
@@ -1492,106 +1057,30 @@
           <w:ilvl w:val="0"/>
           <w:numId w:val="10"/>
         </w:numPr>
-        <w:autoSpaceDE w:val="0"/>
-        <w:autoSpaceDN w:val="0"/>
-        <w:adjustRightInd w:val="0"/>
-        <w:spacing w:after="0" w:line="240" w:lineRule="auto"/>
-        <w:rPr>
-          <w:rFonts w:ascii="Consolas" w:hAnsi="Consolas" w:cs="Consolas"/>
-          <w:color w:val="000000"/>
-          <w:sz w:val="19"/>
-          <w:szCs w:val="19"/>
-        </w:rPr>
-      </w:pPr>
-      <w:proofErr w:type="gramStart"/>
-      <w:r>
-        <w:t>Herdar  a</w:t>
-      </w:r>
-      <w:proofErr w:type="gramEnd"/>
-      <w:r>
-        <w:t xml:space="preserve"> classe </w:t>
+      </w:pPr>
+      <w:r>
+        <w:t xml:space="preserve">Propriedade Nome . </w:t>
+      </w:r>
+      <w:r>
+        <w:br/>
+      </w:r>
+      <w:r>
+        <w:t>Propriedade CPF</w:t>
+      </w:r>
+      <w:r>
+        <w:br/>
+      </w:r>
+      <w:r>
+        <w:t xml:space="preserve">Propriedade </w:t>
       </w:r>
       <w:proofErr w:type="spellStart"/>
       <w:r>
-        <w:t>Exception</w:t>
+        <w:t>Profissao</w:t>
       </w:r>
       <w:proofErr w:type="spellEnd"/>
       <w:r>
         <w:br/>
-      </w:r>
-      <w:r>
-        <w:t xml:space="preserve">Criar propriedades de Saldo e Valor do Saque para compor a mensagem de exceção. </w:t>
-      </w:r>
-      <w:r>
-        <w:br/>
-      </w:r>
-      <w:r>
-        <w:rPr>
-          <w:rFonts w:ascii="Consolas" w:hAnsi="Consolas" w:cs="Consolas"/>
-          <w:color w:val="000000"/>
-          <w:sz w:val="19"/>
-          <w:szCs w:val="19"/>
-        </w:rPr>
-        <w:t>Construtor simples da Classe, sem argumentos</w:t>
-      </w:r>
-      <w:r>
-        <w:rPr>
-          <w:rFonts w:ascii="Consolas" w:hAnsi="Consolas" w:cs="Consolas"/>
-          <w:color w:val="000000"/>
-          <w:sz w:val="19"/>
-          <w:szCs w:val="19"/>
-        </w:rPr>
-        <w:br/>
-        <w:t>Construtor da Classe com utilização da mensagem no construtor</w:t>
-      </w:r>
-      <w:r>
-        <w:rPr>
-          <w:rFonts w:ascii="Consolas" w:hAnsi="Consolas" w:cs="Consolas"/>
-          <w:color w:val="000000"/>
-          <w:sz w:val="19"/>
-          <w:szCs w:val="19"/>
-        </w:rPr>
-        <w:br/>
-        <w:t xml:space="preserve">Construtor da Classe que utilizará as propriedades Saldo e </w:t>
-      </w:r>
-      <w:proofErr w:type="spellStart"/>
-      <w:r>
-        <w:rPr>
-          <w:rFonts w:ascii="Consolas" w:hAnsi="Consolas" w:cs="Consolas"/>
-          <w:color w:val="000000"/>
-          <w:sz w:val="19"/>
-          <w:szCs w:val="19"/>
-        </w:rPr>
-        <w:t>ValorSaque</w:t>
-      </w:r>
-      <w:proofErr w:type="spellEnd"/>
-      <w:r>
-        <w:rPr>
-          <w:rFonts w:ascii="Consolas" w:hAnsi="Consolas" w:cs="Consolas"/>
-          <w:color w:val="000000"/>
-          <w:sz w:val="19"/>
-          <w:szCs w:val="19"/>
-        </w:rPr>
-        <w:t xml:space="preserve"> para compor a mensagem de exceção. </w:t>
-      </w:r>
-    </w:p>
-    <w:p/>
-    <w:p/>
-    <w:p>
-      <w:pPr>
-        <w:rPr>
-          <w:b/>
-          <w:bCs/>
-          <w:lang w:val="en-US"/>
-        </w:rPr>
-      </w:pPr>
-      <w:r>
-        <w:rPr>
-          <w:b/>
-          <w:bCs/>
-          <w:lang w:val="en-US"/>
-        </w:rPr>
-        <w:t xml:space="preserve">CLASSE CLIENTE </w:t>
+        <w:t>Contator de clientes criado</w:t>
       </w:r>
     </w:p>
     <w:p>
@@ -1601,47 +1090,6 @@
           <w:ilvl w:val="0"/>
           <w:numId w:val="10"/>
         </w:numPr>
-      </w:pPr>
-      <w:r>
-        <w:t xml:space="preserve">Propriedade </w:t>
-      </w:r>
-      <w:proofErr w:type="gramStart"/>
-      <w:r>
-        <w:t>Nome .</w:t>
-      </w:r>
-      <w:proofErr w:type="gramEnd"/>
-      <w:r>
-        <w:t xml:space="preserve"> </w:t>
-      </w:r>
-      <w:r>
-        <w:br/>
-      </w:r>
-      <w:r>
-        <w:t>Propriedade CPF</w:t>
-      </w:r>
-      <w:r>
-        <w:br/>
-      </w:r>
-      <w:r>
-        <w:t xml:space="preserve">Propriedade </w:t>
-      </w:r>
-      <w:proofErr w:type="spellStart"/>
-      <w:r>
-        <w:t>Profissao</w:t>
-      </w:r>
-      <w:proofErr w:type="spellEnd"/>
-      <w:r>
-        <w:br/>
-        <w:t>Contator de clientes criado</w:t>
-      </w:r>
-    </w:p>
-    <w:p>
-      <w:pPr>
-        <w:pStyle w:val="ListParagraph"/>
-        <w:numPr>
-          <w:ilvl w:val="0"/>
-          <w:numId w:val="10"/>
-        </w:numPr>
         <w:rPr>
           <w:rFonts w:ascii="Consolas" w:hAnsi="Consolas" w:cs="Consolas"/>
           <w:color w:val="000000"/>
@@ -1681,15 +1129,7 @@
         </w:numPr>
       </w:pPr>
       <w:r>
-        <w:t xml:space="preserve">A </w:t>
-      </w:r>
-      <w:proofErr w:type="gramStart"/>
-      <w:r>
-        <w:t>classe funcionário</w:t>
-      </w:r>
-      <w:proofErr w:type="gramEnd"/>
-      <w:r>
-        <w:t xml:space="preserve"> será abstrata [...]</w:t>
+        <w:t>A classe funcionário será abstrata [...]</w:t>
       </w:r>
     </w:p>
     <w:p>
@@ -1707,15 +1147,7 @@
         <w:br/>
       </w:r>
       <w:r>
-        <w:t xml:space="preserve">Propriedade </w:t>
-      </w:r>
-      <w:proofErr w:type="gramStart"/>
-      <w:r>
-        <w:t>Salario</w:t>
-      </w:r>
-      <w:proofErr w:type="gramEnd"/>
-      <w:r>
-        <w:t xml:space="preserve"> com SET protegido [...]</w:t>
+        <w:t>Propriedade Salario com SET protegido [...]</w:t>
       </w:r>
     </w:p>
     <w:p>
@@ -1762,12 +1194,10 @@
         <w:t xml:space="preserve">Método para aumento de </w:t>
       </w:r>
       <w:proofErr w:type="spellStart"/>
-      <w:proofErr w:type="gramStart"/>
       <w:r>
         <w:t>salario</w:t>
       </w:r>
       <w:proofErr w:type="spellEnd"/>
-      <w:proofErr w:type="gramEnd"/>
       <w:r>
         <w:t xml:space="preserve"> abstrato [...]</w:t>
       </w:r>
@@ -1805,7 +1235,6 @@
         </w:rPr>
         <w:t xml:space="preserve">CLASSE </w:t>
       </w:r>
-      <w:proofErr w:type="gramStart"/>
       <w:r>
         <w:rPr>
           <w:b/>
@@ -1813,7 +1242,6 @@
         </w:rPr>
         <w:t>AUXILIAR :</w:t>
       </w:r>
-      <w:proofErr w:type="gramEnd"/>
       <w:r>
         <w:rPr>
           <w:b/>
@@ -1947,14 +1375,9 @@
         </w:numPr>
       </w:pPr>
       <w:r>
-        <w:t xml:space="preserve">Construtor da classe obedece a classe principal / </w:t>
-      </w:r>
-      <w:proofErr w:type="gramStart"/>
-      <w:r>
-        <w:t>base  (</w:t>
+        <w:t>Construtor da classe obedece a classe principal / base  (</w:t>
       </w:r>
       <w:proofErr w:type="spellStart"/>
-      <w:proofErr w:type="gramEnd"/>
       <w:r>
         <w:t>Funcionario</w:t>
       </w:r>
@@ -1990,15 +1413,7 @@
       </w:r>
       <w:proofErr w:type="spellEnd"/>
       <w:r>
-        <w:t xml:space="preserve"> sobrescreve o método base com aumento de 10%. Propriedade </w:t>
-      </w:r>
-      <w:proofErr w:type="gramStart"/>
-      <w:r>
-        <w:t>Salario</w:t>
-      </w:r>
-      <w:proofErr w:type="gramEnd"/>
-      <w:r>
-        <w:t xml:space="preserve"> pertence à classe base.</w:t>
+        <w:t xml:space="preserve"> sobrescreve o método base com aumento de 10%. Propriedade Salario pertence à classe base.</w:t>
       </w:r>
     </w:p>
     <w:p>
@@ -2031,15 +1446,7 @@
         <w:t xml:space="preserve"> sobrescreve o método base com um retorno de 20% sobre o salário. </w:t>
       </w:r>
       <w:r>
-        <w:t xml:space="preserve">Propriedade </w:t>
-      </w:r>
-      <w:proofErr w:type="gramStart"/>
-      <w:r>
-        <w:t>Salario</w:t>
-      </w:r>
-      <w:proofErr w:type="gramEnd"/>
-      <w:r>
-        <w:t xml:space="preserve"> pertence à classe base.</w:t>
+        <w:t>Propriedade Salario pertence à classe base.</w:t>
       </w:r>
       <w:r>
         <w:rPr>
@@ -2066,7 +1473,6 @@
           <w:b/>
           <w:bCs/>
         </w:rPr>
-        <w:lastRenderedPageBreak/>
         <w:t>CLASSE DESENVOLVEDOR: FUNCIONARIO</w:t>
       </w:r>
     </w:p>
@@ -2089,6 +1495,7 @@
           </w:tcPr>
           <w:p>
             <w:r>
+              <w:lastRenderedPageBreak/>
               <w:t>Funcionário</w:t>
             </w:r>
           </w:p>
@@ -2187,14 +1594,9 @@
         </w:rPr>
       </w:pPr>
       <w:r>
-        <w:t xml:space="preserve">Construtor da classe obedece a classe principal / </w:t>
-      </w:r>
-      <w:proofErr w:type="gramStart"/>
-      <w:r>
-        <w:t>base  (</w:t>
+        <w:t>Construtor da classe obedece a classe principal / base  (</w:t>
       </w:r>
       <w:proofErr w:type="spellStart"/>
-      <w:proofErr w:type="gramEnd"/>
       <w:r>
         <w:t>Funcionario</w:t>
       </w:r>
@@ -2214,15 +1616,7 @@
       </w:r>
       <w:proofErr w:type="spellEnd"/>
       <w:r>
-        <w:t xml:space="preserve"> sobrescreve o método base com aumento de 15%. Propriedade </w:t>
-      </w:r>
-      <w:proofErr w:type="gramStart"/>
-      <w:r>
-        <w:t>Salario</w:t>
-      </w:r>
-      <w:proofErr w:type="gramEnd"/>
-      <w:r>
-        <w:t xml:space="preserve"> pertence à classe base.</w:t>
+        <w:t xml:space="preserve"> sobrescreve o método base com aumento de 15%. Propriedade Salario pertence à classe base.</w:t>
       </w:r>
       <w:r>
         <w:br/>
@@ -2236,15 +1630,7 @@
       </w:r>
       <w:proofErr w:type="spellEnd"/>
       <w:r>
-        <w:t xml:space="preserve"> sobrescreve o método base com um retorno de 10% sobre o salário. Propriedade </w:t>
-      </w:r>
-      <w:proofErr w:type="gramStart"/>
-      <w:r>
-        <w:t>Salario</w:t>
-      </w:r>
-      <w:proofErr w:type="gramEnd"/>
-      <w:r>
-        <w:t xml:space="preserve"> pertence à classe base.</w:t>
+        <w:t xml:space="preserve"> sobrescreve o método base com um retorno de 10% sobre o salário. Propriedade Salario pertence à classe base.</w:t>
       </w:r>
       <w:r>
         <w:br/>
@@ -2262,23 +1648,7 @@
           <w:b/>
           <w:bCs/>
         </w:rPr>
-        <w:t xml:space="preserve">CLASSE </w:t>
-      </w:r>
-      <w:proofErr w:type="gramStart"/>
-      <w:r>
-        <w:rPr>
-          <w:b/>
-          <w:bCs/>
-        </w:rPr>
-        <w:t>DESIGNER :</w:t>
-      </w:r>
-      <w:proofErr w:type="gramEnd"/>
-      <w:r>
-        <w:rPr>
-          <w:b/>
-          <w:bCs/>
-        </w:rPr>
-        <w:t xml:space="preserve"> FUNCIONARIO</w:t>
+        <w:t>CLASSE DESIGNER : FUNCIONARIO</w:t>
       </w:r>
     </w:p>
     <w:tbl>
@@ -2387,14 +1757,9 @@
     <w:p/>
     <w:p>
       <w:r>
-        <w:t xml:space="preserve">Construtor da classe obedece a classe principal / </w:t>
-      </w:r>
-      <w:proofErr w:type="gramStart"/>
-      <w:r>
-        <w:t>base  (</w:t>
+        <w:t>Construtor da classe obedece a classe principal / base  (</w:t>
       </w:r>
       <w:proofErr w:type="spellStart"/>
-      <w:proofErr w:type="gramEnd"/>
       <w:r>
         <w:t>Funcionario</w:t>
       </w:r>
@@ -2420,15 +1785,7 @@
         <w:t>11</w:t>
       </w:r>
       <w:r>
-        <w:t xml:space="preserve">%. Propriedade </w:t>
-      </w:r>
-      <w:proofErr w:type="gramStart"/>
-      <w:r>
-        <w:t>Salario</w:t>
-      </w:r>
-      <w:proofErr w:type="gramEnd"/>
-      <w:r>
-        <w:t xml:space="preserve"> pertence à classe base.</w:t>
+        <w:t>%. Propriedade Salario pertence à classe base.</w:t>
       </w:r>
       <w:r>
         <w:br/>
@@ -2451,15 +1808,7 @@
         <w:t xml:space="preserve">% sobre o salário. </w:t>
       </w:r>
       <w:r>
-        <w:t xml:space="preserve">Propriedade </w:t>
-      </w:r>
-      <w:proofErr w:type="gramStart"/>
-      <w:r>
-        <w:t>Salario</w:t>
-      </w:r>
-      <w:proofErr w:type="gramEnd"/>
-      <w:r>
-        <w:t xml:space="preserve"> pertence à classe base.</w:t>
+        <w:t>Propriedade Salario pertence à classe base.</w:t>
       </w:r>
       <w:r>
         <w:br/>
@@ -2477,23 +1826,7 @@
           <w:b/>
           <w:bCs/>
         </w:rPr>
-        <w:t xml:space="preserve">CLASSE </w:t>
-      </w:r>
-      <w:proofErr w:type="gramStart"/>
-      <w:r>
-        <w:rPr>
-          <w:b/>
-          <w:bCs/>
-        </w:rPr>
-        <w:t>DIRETOR :</w:t>
-      </w:r>
-      <w:proofErr w:type="gramEnd"/>
-      <w:r>
-        <w:rPr>
-          <w:b/>
-          <w:bCs/>
-        </w:rPr>
-        <w:t xml:space="preserve"> FUNCIONARIO</w:t>
+        <w:t>CLASSE DIRETOR : FUNCIONARIO</w:t>
       </w:r>
     </w:p>
     <w:tbl>
@@ -2614,14 +1947,9 @@
     <w:p/>
     <w:p>
       <w:r>
-        <w:t xml:space="preserve">Construtor da classe obedece a classe principal / </w:t>
-      </w:r>
-      <w:proofErr w:type="gramStart"/>
-      <w:r>
-        <w:t>base  (</w:t>
+        <w:t>Construtor da classe obedece a classe principal / base  (</w:t>
       </w:r>
       <w:proofErr w:type="spellStart"/>
-      <w:proofErr w:type="gramEnd"/>
       <w:r>
         <w:t>Funcionario</w:t>
       </w:r>
@@ -2647,15 +1975,7 @@
         <w:t>15</w:t>
       </w:r>
       <w:r>
-        <w:t xml:space="preserve">%. Propriedade </w:t>
-      </w:r>
-      <w:proofErr w:type="gramStart"/>
-      <w:r>
-        <w:t>Salario</w:t>
-      </w:r>
-      <w:proofErr w:type="gramEnd"/>
-      <w:r>
-        <w:t xml:space="preserve"> pertence à classe base.</w:t>
+        <w:t>%. Propriedade Salario pertence à classe base.</w:t>
       </w:r>
       <w:r>
         <w:br/>
@@ -2686,15 +2006,7 @@
         <w:t xml:space="preserve">% sobre o salário. </w:t>
       </w:r>
       <w:r>
-        <w:t xml:space="preserve">Propriedade </w:t>
-      </w:r>
-      <w:proofErr w:type="gramStart"/>
-      <w:r>
-        <w:t>Salario</w:t>
-      </w:r>
-      <w:proofErr w:type="gramEnd"/>
-      <w:r>
-        <w:t xml:space="preserve"> pertence à classe base.</w:t>
+        <w:t>Propriedade Salario pertence à classe base.</w:t>
       </w:r>
       <w:r>
         <w:br/>
@@ -2712,23 +2024,7 @@
           <w:b/>
           <w:bCs/>
         </w:rPr>
-        <w:t xml:space="preserve">CLASSE GERENTE DE </w:t>
-      </w:r>
-      <w:proofErr w:type="gramStart"/>
-      <w:r>
-        <w:rPr>
-          <w:b/>
-          <w:bCs/>
-        </w:rPr>
-        <w:t>CONTA :</w:t>
-      </w:r>
-      <w:proofErr w:type="gramEnd"/>
-      <w:r>
-        <w:rPr>
-          <w:b/>
-          <w:bCs/>
-        </w:rPr>
-        <w:t xml:space="preserve"> FUNCIONARIO</w:t>
+        <w:t>CLASSE GERENTE DE CONTA : FUNCIONARIO</w:t>
       </w:r>
     </w:p>
     <w:tbl>
@@ -2862,14 +2158,9 @@
         </w:rPr>
       </w:pPr>
       <w:r>
-        <w:t xml:space="preserve">Construtor da classe obedece a classe principal / </w:t>
-      </w:r>
-      <w:proofErr w:type="gramStart"/>
-      <w:r>
-        <w:t>base  (</w:t>
+        <w:t>Construtor da classe obedece a classe principal / base  (</w:t>
       </w:r>
       <w:proofErr w:type="spellStart"/>
-      <w:proofErr w:type="gramEnd"/>
       <w:r>
         <w:t>Funcionario</w:t>
       </w:r>
@@ -2894,43 +2185,35 @@
         <w:spacing w:after="0" w:line="240" w:lineRule="auto"/>
       </w:pPr>
       <w:r>
+        <w:t xml:space="preserve">Método </w:t>
+      </w:r>
+      <w:proofErr w:type="spellStart"/>
+      <w:r>
+        <w:t>AumentaSalario</w:t>
+      </w:r>
+      <w:proofErr w:type="spellEnd"/>
+      <w:r>
+        <w:t xml:space="preserve"> sobrescreve o método base com aumento de </w:t>
+      </w:r>
+      <w:r>
+        <w:t>5</w:t>
+      </w:r>
+      <w:r>
+        <w:t>%. Propriedade Salario pertence à classe base.</w:t>
+      </w:r>
+      <w:r>
+        <w:br/>
+      </w:r>
+      <w:r>
         <w:lastRenderedPageBreak/>
         <w:t xml:space="preserve">Método </w:t>
       </w:r>
       <w:proofErr w:type="spellStart"/>
       <w:r>
-        <w:t>AumentaSalario</w:t>
+        <w:t>GetBonificação</w:t>
       </w:r>
       <w:proofErr w:type="spellEnd"/>
       <w:r>
-        <w:t xml:space="preserve"> sobrescreve o método base com aumento de </w:t>
-      </w:r>
-      <w:r>
-        <w:t>5</w:t>
-      </w:r>
-      <w:r>
-        <w:t xml:space="preserve">%. Propriedade </w:t>
-      </w:r>
-      <w:proofErr w:type="gramStart"/>
-      <w:r>
-        <w:t>Salario</w:t>
-      </w:r>
-      <w:proofErr w:type="gramEnd"/>
-      <w:r>
-        <w:t xml:space="preserve"> pertence à classe base.</w:t>
-      </w:r>
-      <w:r>
-        <w:br/>
-      </w:r>
-      <w:r>
-        <w:t xml:space="preserve">Método </w:t>
-      </w:r>
-      <w:proofErr w:type="spellStart"/>
-      <w:r>
-        <w:t>GetBonificação</w:t>
-      </w:r>
-      <w:proofErr w:type="spellEnd"/>
-      <w:r>
         <w:t xml:space="preserve"> sobrescreve o método base com um retorno de </w:t>
       </w:r>
       <w:r>
@@ -2940,15 +2223,7 @@
         <w:t xml:space="preserve">% sobre o salário. </w:t>
       </w:r>
       <w:r>
-        <w:t xml:space="preserve">Propriedade </w:t>
-      </w:r>
-      <w:proofErr w:type="gramStart"/>
-      <w:r>
-        <w:t>Salario</w:t>
-      </w:r>
-      <w:proofErr w:type="gramEnd"/>
-      <w:r>
-        <w:t xml:space="preserve"> pertence à classe base.</w:t>
+        <w:t>Propriedade Salario pertence à classe base.</w:t>
       </w:r>
     </w:p>
     <w:p>
@@ -2984,15 +2259,7 @@
         </w:numPr>
       </w:pPr>
       <w:r>
-        <w:t xml:space="preserve">CLASSE PARCEIRO </w:t>
-      </w:r>
-      <w:proofErr w:type="gramStart"/>
-      <w:r>
-        <w:t>COMERCIAL :</w:t>
-      </w:r>
-      <w:proofErr w:type="gramEnd"/>
-      <w:r>
-        <w:t xml:space="preserve"> FUNCIONARIO</w:t>
+        <w:t>CLASSE PARCEIRO COMERCIAL : FUNCIONARIO</w:t>
       </w:r>
     </w:p>
     <w:p>
@@ -3555,15 +2822,7 @@
         <w:pStyle w:val="NormalWeb"/>
       </w:pPr>
       <w:r>
-        <w:t xml:space="preserve">Utilizamos as interfaces no contexto de funcionários, porém, podemos também estender </w:t>
-      </w:r>
-      <w:proofErr w:type="gramStart"/>
-      <w:r>
-        <w:t>o exemplos</w:t>
-      </w:r>
-      <w:proofErr w:type="gramEnd"/>
-      <w:r>
-        <w:t xml:space="preserve"> para o contexto de contas. Por exemplo, na </w:t>
+        <w:t xml:space="preserve">Utilizamos as interfaces no contexto de funcionários, porém, podemos também estender o exemplos para o contexto de contas. Por exemplo, na </w:t>
       </w:r>
       <w:proofErr w:type="spellStart"/>
       <w:r>
@@ -3605,15 +2864,7 @@
         <w:t>conta salário</w:t>
       </w:r>
       <w:r>
-        <w:t xml:space="preserve"> que tem tudo que uma conta tem, com exceção do comportamento de transferir. Nesta implementação, </w:t>
-      </w:r>
-      <w:proofErr w:type="gramStart"/>
-      <w:r>
-        <w:t>mantenha a mesma</w:t>
-      </w:r>
-      <w:proofErr w:type="gramEnd"/>
-      <w:r>
-        <w:t xml:space="preserve"> técnica de polimorfismo na transferência para contas que precisam desse comportamento (corrente e poupança).</w:t>
+        <w:t xml:space="preserve"> que tem tudo que uma conta tem, com exceção do comportamento de transferir. Nesta implementação, mantenha a mesma técnica de polimorfismo na transferência para contas que precisam desse comportamento (corrente e poupança).</w:t>
       </w:r>
     </w:p>
     <w:p>
@@ -4655,6 +3906,119 @@
     </w:lvl>
   </w:abstractNum>
   <w:abstractNum w:abstractNumId="9" w15:restartNumberingAfterBreak="0">
+    <w:nsid w:val="403E39D6"/>
+    <w:multiLevelType w:val="hybridMultilevel"/>
+    <w:tmpl w:val="EFC8920C"/>
+    <w:lvl w:ilvl="0" w:tplc="04160003">
+      <w:start w:val="1"/>
+      <w:numFmt w:val="bullet"/>
+      <w:lvlText w:val="o"/>
+      <w:lvlJc w:val="left"/>
+      <w:pPr>
+        <w:ind w:left="720" w:hanging="360"/>
+      </w:pPr>
+      <w:rPr>
+        <w:rFonts w:ascii="Courier New" w:hAnsi="Courier New" w:cs="Courier New" w:hint="default"/>
+      </w:rPr>
+    </w:lvl>
+    <w:lvl w:ilvl="1" w:tplc="04160003" w:tentative="1">
+      <w:start w:val="1"/>
+      <w:numFmt w:val="bullet"/>
+      <w:lvlText w:val="o"/>
+      <w:lvlJc w:val="left"/>
+      <w:pPr>
+        <w:ind w:left="1440" w:hanging="360"/>
+      </w:pPr>
+      <w:rPr>
+        <w:rFonts w:ascii="Courier New" w:hAnsi="Courier New" w:cs="Courier New" w:hint="default"/>
+      </w:rPr>
+    </w:lvl>
+    <w:lvl w:ilvl="2" w:tplc="04160005" w:tentative="1">
+      <w:start w:val="1"/>
+      <w:numFmt w:val="bullet"/>
+      <w:lvlText w:val=""/>
+      <w:lvlJc w:val="left"/>
+      <w:pPr>
+        <w:ind w:left="2160" w:hanging="360"/>
+      </w:pPr>
+      <w:rPr>
+        <w:rFonts w:ascii="Wingdings" w:hAnsi="Wingdings" w:hint="default"/>
+      </w:rPr>
+    </w:lvl>
+    <w:lvl w:ilvl="3" w:tplc="04160001" w:tentative="1">
+      <w:start w:val="1"/>
+      <w:numFmt w:val="bullet"/>
+      <w:lvlText w:val=""/>
+      <w:lvlJc w:val="left"/>
+      <w:pPr>
+        <w:ind w:left="2880" w:hanging="360"/>
+      </w:pPr>
+      <w:rPr>
+        <w:rFonts w:ascii="Symbol" w:hAnsi="Symbol" w:hint="default"/>
+      </w:rPr>
+    </w:lvl>
+    <w:lvl w:ilvl="4" w:tplc="04160003" w:tentative="1">
+      <w:start w:val="1"/>
+      <w:numFmt w:val="bullet"/>
+      <w:lvlText w:val="o"/>
+      <w:lvlJc w:val="left"/>
+      <w:pPr>
+        <w:ind w:left="3600" w:hanging="360"/>
+      </w:pPr>
+      <w:rPr>
+        <w:rFonts w:ascii="Courier New" w:hAnsi="Courier New" w:cs="Courier New" w:hint="default"/>
+      </w:rPr>
+    </w:lvl>
+    <w:lvl w:ilvl="5" w:tplc="04160005" w:tentative="1">
+      <w:start w:val="1"/>
+      <w:numFmt w:val="bullet"/>
+      <w:lvlText w:val=""/>
+      <w:lvlJc w:val="left"/>
+      <w:pPr>
+        <w:ind w:left="4320" w:hanging="360"/>
+      </w:pPr>
+      <w:rPr>
+        <w:rFonts w:ascii="Wingdings" w:hAnsi="Wingdings" w:hint="default"/>
+      </w:rPr>
+    </w:lvl>
+    <w:lvl w:ilvl="6" w:tplc="04160001" w:tentative="1">
+      <w:start w:val="1"/>
+      <w:numFmt w:val="bullet"/>
+      <w:lvlText w:val=""/>
+      <w:lvlJc w:val="left"/>
+      <w:pPr>
+        <w:ind w:left="5040" w:hanging="360"/>
+      </w:pPr>
+      <w:rPr>
+        <w:rFonts w:ascii="Symbol" w:hAnsi="Symbol" w:hint="default"/>
+      </w:rPr>
+    </w:lvl>
+    <w:lvl w:ilvl="7" w:tplc="04160003" w:tentative="1">
+      <w:start w:val="1"/>
+      <w:numFmt w:val="bullet"/>
+      <w:lvlText w:val="o"/>
+      <w:lvlJc w:val="left"/>
+      <w:pPr>
+        <w:ind w:left="5760" w:hanging="360"/>
+      </w:pPr>
+      <w:rPr>
+        <w:rFonts w:ascii="Courier New" w:hAnsi="Courier New" w:cs="Courier New" w:hint="default"/>
+      </w:rPr>
+    </w:lvl>
+    <w:lvl w:ilvl="8" w:tplc="04160005" w:tentative="1">
+      <w:start w:val="1"/>
+      <w:numFmt w:val="bullet"/>
+      <w:lvlText w:val=""/>
+      <w:lvlJc w:val="left"/>
+      <w:pPr>
+        <w:ind w:left="6480" w:hanging="360"/>
+      </w:pPr>
+      <w:rPr>
+        <w:rFonts w:ascii="Wingdings" w:hAnsi="Wingdings" w:hint="default"/>
+      </w:rPr>
+    </w:lvl>
+  </w:abstractNum>
+  <w:abstractNum w:abstractNumId="10" w15:restartNumberingAfterBreak="0">
     <w:nsid w:val="44A647E1"/>
     <w:multiLevelType w:val="hybridMultilevel"/>
     <w:tmpl w:val="A38A6612"/>
@@ -4767,7 +4131,7 @@
       </w:rPr>
     </w:lvl>
   </w:abstractNum>
-  <w:abstractNum w:abstractNumId="10" w15:restartNumberingAfterBreak="0">
+  <w:abstractNum w:abstractNumId="11" w15:restartNumberingAfterBreak="0">
     <w:nsid w:val="4B3D2C39"/>
     <w:multiLevelType w:val="hybridMultilevel"/>
     <w:tmpl w:val="71EE3FA4"/>
@@ -4880,7 +4244,7 @@
       </w:rPr>
     </w:lvl>
   </w:abstractNum>
-  <w:abstractNum w:abstractNumId="11" w15:restartNumberingAfterBreak="0">
+  <w:abstractNum w:abstractNumId="12" w15:restartNumberingAfterBreak="0">
     <w:nsid w:val="5551575D"/>
     <w:multiLevelType w:val="hybridMultilevel"/>
     <w:tmpl w:val="A844B8D2"/>
@@ -4993,7 +4357,7 @@
       </w:rPr>
     </w:lvl>
   </w:abstractNum>
-  <w:abstractNum w:abstractNumId="12" w15:restartNumberingAfterBreak="0">
+  <w:abstractNum w:abstractNumId="13" w15:restartNumberingAfterBreak="0">
     <w:nsid w:val="58F025DE"/>
     <w:multiLevelType w:val="hybridMultilevel"/>
     <w:tmpl w:val="52AE741E"/>
@@ -5106,7 +4470,7 @@
       </w:rPr>
     </w:lvl>
   </w:abstractNum>
-  <w:abstractNum w:abstractNumId="13" w15:restartNumberingAfterBreak="0">
+  <w:abstractNum w:abstractNumId="14" w15:restartNumberingAfterBreak="0">
     <w:nsid w:val="658E53C4"/>
     <w:multiLevelType w:val="hybridMultilevel"/>
     <w:tmpl w:val="81446CEA"/>
@@ -5219,7 +4583,7 @@
       </w:rPr>
     </w:lvl>
   </w:abstractNum>
-  <w:abstractNum w:abstractNumId="14" w15:restartNumberingAfterBreak="0">
+  <w:abstractNum w:abstractNumId="15" w15:restartNumberingAfterBreak="0">
     <w:nsid w:val="6C8B5761"/>
     <w:multiLevelType w:val="hybridMultilevel"/>
     <w:tmpl w:val="BF5013D6"/>
@@ -5332,7 +4696,7 @@
       </w:rPr>
     </w:lvl>
   </w:abstractNum>
-  <w:abstractNum w:abstractNumId="15" w15:restartNumberingAfterBreak="0">
+  <w:abstractNum w:abstractNumId="16" w15:restartNumberingAfterBreak="0">
     <w:nsid w:val="7D1C6BD3"/>
     <w:multiLevelType w:val="hybridMultilevel"/>
     <w:tmpl w:val="79E84BF6"/>
@@ -5449,13 +4813,13 @@
     <w:abstractNumId w:val="0"/>
   </w:num>
   <w:num w:numId="2">
-    <w:abstractNumId w:val="13"/>
+    <w:abstractNumId w:val="14"/>
   </w:num>
   <w:num w:numId="3">
     <w:abstractNumId w:val="3"/>
   </w:num>
   <w:num w:numId="4">
-    <w:abstractNumId w:val="9"/>
+    <w:abstractNumId w:val="10"/>
   </w:num>
   <w:num w:numId="5">
     <w:abstractNumId w:val="8"/>
@@ -5470,10 +4834,10 @@
     <w:abstractNumId w:val="1"/>
   </w:num>
   <w:num w:numId="9">
-    <w:abstractNumId w:val="10"/>
+    <w:abstractNumId w:val="11"/>
   </w:num>
   <w:num w:numId="10">
-    <w:abstractNumId w:val="15"/>
+    <w:abstractNumId w:val="16"/>
   </w:num>
   <w:num w:numId="11">
     <w:abstractNumId w:val="2"/>
@@ -5485,13 +4849,16 @@
     <w:abstractNumId w:val="5"/>
   </w:num>
   <w:num w:numId="14">
+    <w:abstractNumId w:val="13"/>
+  </w:num>
+  <w:num w:numId="15">
+    <w:abstractNumId w:val="15"/>
+  </w:num>
+  <w:num w:numId="16">
     <w:abstractNumId w:val="12"/>
   </w:num>
-  <w:num w:numId="15">
-    <w:abstractNumId w:val="14"/>
-  </w:num>
-  <w:num w:numId="16">
-    <w:abstractNumId w:val="11"/>
+  <w:num w:numId="17">
+    <w:abstractNumId w:val="9"/>
   </w:num>
 </w:numbering>
 </file>

</xml_diff>